<commit_message>
about to make some big changes
</commit_message>
<xml_diff>
--- a/Spring 2021/4368/Problem_set_1/Task_3/task 3 documentation.docx
+++ b/Spring 2021/4368/Problem_set_1/Task_3/task 3 documentation.docx
@@ -200,6 +200,7 @@
                                       <w:dataBinding w:prefixMappings="xmlns:ns0='http://purl.org/dc/elements/1.1/' xmlns:ns1='http://schemas.openxmlformats.org/package/2006/metadata/core-properties' " w:xpath="/ns1:coreProperties[1]/ns0:title[1]" w:storeItemID="{6C3C8BC8-F283-45AE-878A-BAB7291924A1}"/>
                                       <w:text/>
                                     </w:sdtPr>
+                                    <w:sdtEndPr/>
                                     <w:sdtContent>
                                       <w:r>
                                         <w:rPr>
@@ -370,6 +371,7 @@
                                 <w:dataBinding w:prefixMappings="xmlns:ns0='http://purl.org/dc/elements/1.1/' xmlns:ns1='http://schemas.openxmlformats.org/package/2006/metadata/core-properties' " w:xpath="/ns1:coreProperties[1]/ns0:title[1]" w:storeItemID="{6C3C8BC8-F283-45AE-878A-BAB7291924A1}"/>
                                 <w:text/>
                               </w:sdtPr>
+                              <w:sdtEndPr/>
                               <w:sdtContent>
                                 <w:r>
                                   <w:rPr>
@@ -472,6 +474,7 @@
                                     <w:dataBinding w:prefixMappings="xmlns:ns0='http://schemas.openxmlformats.org/officeDocument/2006/extended-properties' " w:xpath="/ns0:Properties[1]/ns0:Company[1]" w:storeItemID="{6668398D-A668-4E3E-A5EB-62B293D839F1}"/>
                                     <w:text/>
                                   </w:sdtPr>
+                                  <w:sdtEndPr/>
                                   <w:sdtContent>
                                     <w:r>
                                       <w:rPr>
@@ -514,6 +517,7 @@
                                     <w:dataBinding w:prefixMappings="xmlns:ns0='http://schemas.microsoft.com/office/2006/coverPageProps' " w:xpath="/ns0:CoverPageProperties[1]/ns0:CompanyAddress[1]" w:storeItemID="{55AF091B-3C7A-41E3-B477-F2FDAA23CFDA}"/>
                                     <w:text/>
                                   </w:sdtPr>
+                                  <w:sdtEndPr/>
                                   <w:sdtContent>
                                     <w:r>
                                       <w:rPr>
@@ -602,6 +606,7 @@
                               <w:dataBinding w:prefixMappings="xmlns:ns0='http://schemas.openxmlformats.org/officeDocument/2006/extended-properties' " w:xpath="/ns0:Properties[1]/ns0:Company[1]" w:storeItemID="{6668398D-A668-4E3E-A5EB-62B293D839F1}"/>
                               <w:text/>
                             </w:sdtPr>
+                            <w:sdtEndPr/>
                             <w:sdtContent>
                               <w:r>
                                 <w:rPr>
@@ -644,6 +649,7 @@
                               <w:dataBinding w:prefixMappings="xmlns:ns0='http://schemas.microsoft.com/office/2006/coverPageProps' " w:xpath="/ns0:CoverPageProperties[1]/ns0:CompanyAddress[1]" w:storeItemID="{55AF091B-3C7A-41E3-B477-F2FDAA23CFDA}"/>
                               <w:text/>
                             </w:sdtPr>
+                            <w:sdtEndPr/>
                             <w:sdtContent>
                               <w:r>
                                 <w:rPr>
@@ -765,6 +771,7 @@
                                   <w:dataBinding w:prefixMappings="xmlns:ns0='http://purl.org/dc/elements/1.1/' xmlns:ns1='http://schemas.openxmlformats.org/package/2006/metadata/core-properties' " w:xpath="/ns1:coreProperties[1]/ns0:subject[1]" w:storeItemID="{6C3C8BC8-F283-45AE-878A-BAB7291924A1}"/>
                                   <w:text/>
                                 </w:sdtPr>
+                                <w:sdtEndPr/>
                                 <w:sdtContent>
                                   <w:p>
                                     <w:pPr>
@@ -875,6 +882,7 @@
                                   <w:dataBinding w:prefixMappings="xmlns:ns0='http://purl.org/dc/elements/1.1/' xmlns:ns1='http://schemas.openxmlformats.org/package/2006/metadata/core-properties' " w:xpath="/ns1:coreProperties[1]/ns0:creator[1]" w:storeItemID="{6C3C8BC8-F283-45AE-878A-BAB7291924A1}"/>
                                   <w:text/>
                                 </w:sdtPr>
+                                <w:sdtEndPr/>
                                 <w:sdtContent>
                                   <w:p>
                                     <w:pPr>
@@ -894,25 +902,7 @@
                                         <w:sz w:val="24"/>
                                         <w:szCs w:val="24"/>
                                       </w:rPr>
-                                      <w:t xml:space="preserve">By </w:t>
-                                    </w:r>
-                                    <w:r>
-                                      <w:rPr>
-                                        <w:caps/>
-                                        <w:color w:val="5B9BD5" w:themeColor="accent5"/>
-                                        <w:sz w:val="24"/>
-                                        <w:szCs w:val="24"/>
-                                      </w:rPr>
-                                      <w:t>********</w:t>
-                                    </w:r>
-                                    <w:r>
-                                      <w:rPr>
-                                        <w:caps/>
-                                        <w:color w:val="5B9BD5" w:themeColor="accent5"/>
-                                        <w:sz w:val="24"/>
-                                        <w:szCs w:val="24"/>
-                                      </w:rPr>
-                                      <w:t xml:space="preserve"> </w:t>
+                                      <w:t>By ********</w:t>
                                     </w:r>
                                   </w:p>
                                 </w:sdtContent>
@@ -956,6 +946,7 @@
                             <w:dataBinding w:prefixMappings="xmlns:ns0='http://purl.org/dc/elements/1.1/' xmlns:ns1='http://schemas.openxmlformats.org/package/2006/metadata/core-properties' " w:xpath="/ns1:coreProperties[1]/ns0:subject[1]" w:storeItemID="{6C3C8BC8-F283-45AE-878A-BAB7291924A1}"/>
                             <w:text/>
                           </w:sdtPr>
+                          <w:sdtEndPr/>
                           <w:sdtContent>
                             <w:p>
                               <w:pPr>
@@ -1066,6 +1057,7 @@
                             <w:dataBinding w:prefixMappings="xmlns:ns0='http://purl.org/dc/elements/1.1/' xmlns:ns1='http://schemas.openxmlformats.org/package/2006/metadata/core-properties' " w:xpath="/ns1:coreProperties[1]/ns0:creator[1]" w:storeItemID="{6C3C8BC8-F283-45AE-878A-BAB7291924A1}"/>
                             <w:text/>
                           </w:sdtPr>
+                          <w:sdtEndPr/>
                           <w:sdtContent>
                             <w:p>
                               <w:pPr>
@@ -1085,25 +1077,7 @@
                                   <w:sz w:val="24"/>
                                   <w:szCs w:val="24"/>
                                 </w:rPr>
-                                <w:t xml:space="preserve">By </w:t>
-                              </w:r>
-                              <w:r>
-                                <w:rPr>
-                                  <w:caps/>
-                                  <w:color w:val="5B9BD5" w:themeColor="accent5"/>
-                                  <w:sz w:val="24"/>
-                                  <w:szCs w:val="24"/>
-                                </w:rPr>
-                                <w:t>********</w:t>
-                              </w:r>
-                              <w:r>
-                                <w:rPr>
-                                  <w:caps/>
-                                  <w:color w:val="5B9BD5" w:themeColor="accent5"/>
-                                  <w:sz w:val="24"/>
-                                  <w:szCs w:val="24"/>
-                                </w:rPr>
-                                <w:t xml:space="preserve"> </w:t>
+                                <w:t>By ********</w:t>
                               </w:r>
                             </w:p>
                           </w:sdtContent>
@@ -1201,6 +1175,7 @@
                                     <w:calendar w:val="gregorian"/>
                                   </w:date>
                                 </w:sdtPr>
+                                <w:sdtEndPr/>
                                 <w:sdtContent>
                                   <w:p>
                                     <w:pPr>
@@ -1267,6 +1242,7 @@
                               <w:calendar w:val="gregorian"/>
                             </w:date>
                           </w:sdtPr>
+                          <w:sdtEndPr/>
                           <w:sdtContent>
                             <w:p>
                               <w:pPr>
@@ -1436,7 +1412,6 @@
         </w:rPr>
         <w:t xml:space="preserve">that produce limits on what values </w:t>
       </w:r>
-      <w:proofErr w:type="gramStart"/>
       <w:r>
         <w:rPr>
           <w:i/>
@@ -1444,9 +1419,8 @@
           <w:sz w:val="18"/>
           <w:szCs w:val="18"/>
         </w:rPr>
-        <w:t>have the ability to</w:t>
-      </w:r>
-      <w:proofErr w:type="gramEnd"/>
+        <w:t xml:space="preserve">have the ability to </w:t>
+      </w:r>
       <w:r>
         <w:rPr>
           <w:i/>
@@ -1454,7 +1428,7 @@
           <w:sz w:val="18"/>
           <w:szCs w:val="18"/>
         </w:rPr>
-        <w:t xml:space="preserve"> </w:t>
+        <w:t>lead to an acceptable solution.</w:t>
       </w:r>
       <w:r>
         <w:rPr>
@@ -1463,36 +1437,7 @@
           <w:sz w:val="18"/>
           <w:szCs w:val="18"/>
         </w:rPr>
-        <w:t>lead to an acceptable solution.</w:t>
-      </w:r>
-      <w:r>
-        <w:rPr>
-          <w:i/>
-          <w:iCs/>
-          <w:sz w:val="18"/>
-          <w:szCs w:val="18"/>
-        </w:rPr>
-        <w:t xml:space="preserve"> </w:t>
-      </w:r>
-      <w:proofErr w:type="gramStart"/>
-      <w:r>
-        <w:rPr>
-          <w:i/>
-          <w:iCs/>
-          <w:sz w:val="18"/>
-          <w:szCs w:val="18"/>
-        </w:rPr>
-        <w:t>Also</w:t>
-      </w:r>
-      <w:proofErr w:type="gramEnd"/>
-      <w:r>
-        <w:rPr>
-          <w:i/>
-          <w:iCs/>
-          <w:sz w:val="18"/>
-          <w:szCs w:val="18"/>
-        </w:rPr>
-        <w:t xml:space="preserve"> I </w:t>
+        <w:t xml:space="preserve"> Also I </w:t>
       </w:r>
       <w:r>
         <w:rPr>
@@ -1872,23 +1817,7 @@
           <w:sz w:val="18"/>
           <w:szCs w:val="18"/>
         </w:rPr>
-        <w:t xml:space="preserve">ize how </w:t>
-      </w:r>
-      <w:proofErr w:type="gramStart"/>
-      <w:r>
-        <w:rPr>
-          <w:sz w:val="18"/>
-          <w:szCs w:val="18"/>
-        </w:rPr>
-        <w:t>I’m</w:t>
-      </w:r>
-      <w:proofErr w:type="gramEnd"/>
-      <w:r>
-        <w:rPr>
-          <w:sz w:val="18"/>
-          <w:szCs w:val="18"/>
-        </w:rPr>
-        <w:t xml:space="preserve"> important </w:t>
+        <w:t xml:space="preserve">ize how important </w:t>
       </w:r>
       <w:r>
         <w:rPr>
@@ -1909,17 +1838,113 @@
           <w:sz w:val="18"/>
           <w:szCs w:val="18"/>
         </w:rPr>
-        <w:t xml:space="preserve">max values for E and F reducing </w:t>
-      </w:r>
-      <w:proofErr w:type="spellStart"/>
-      <w:r>
-        <w:rPr>
-          <w:sz w:val="18"/>
-          <w:szCs w:val="18"/>
-        </w:rPr>
-        <w:t>nsa</w:t>
-      </w:r>
-      <w:proofErr w:type="spellEnd"/>
+        <w:t xml:space="preserve">max values for E and F reducing nsa </w:t>
+      </w:r>
+      <w:r>
+        <w:rPr>
+          <w:sz w:val="18"/>
+          <w:szCs w:val="18"/>
+        </w:rPr>
+        <w:t xml:space="preserve">to 400k. </w:t>
+      </w:r>
+      <w:r>
+        <w:rPr>
+          <w:sz w:val="18"/>
+          <w:szCs w:val="18"/>
+        </w:rPr>
+        <w:t xml:space="preserve">Since I did not know </w:t>
+      </w:r>
+      <w:r>
+        <w:rPr>
+          <w:sz w:val="18"/>
+          <w:szCs w:val="18"/>
+        </w:rPr>
+        <w:t>a</w:t>
+      </w:r>
+      <w:r>
+        <w:rPr>
+          <w:sz w:val="18"/>
+          <w:szCs w:val="18"/>
+        </w:rPr>
+        <w:t xml:space="preserve"> minimum value for E </w:t>
+      </w:r>
+      <w:r>
+        <w:rPr>
+          <w:sz w:val="18"/>
+          <w:szCs w:val="18"/>
+        </w:rPr>
+        <w:t>abo</w:t>
+      </w:r>
+      <w:r>
+        <w:rPr>
+          <w:sz w:val="18"/>
+          <w:szCs w:val="18"/>
+        </w:rPr>
+        <w:t>v</w:t>
+      </w:r>
+      <w:r>
+        <w:rPr>
+          <w:sz w:val="18"/>
+          <w:szCs w:val="18"/>
+        </w:rPr>
+        <w:t xml:space="preserve">e </w:t>
+      </w:r>
+      <w:r>
+        <w:rPr>
+          <w:sz w:val="18"/>
+          <w:szCs w:val="18"/>
+        </w:rPr>
+        <w:t>1</w:t>
+      </w:r>
+      <w:r>
+        <w:rPr>
+          <w:sz w:val="18"/>
+          <w:szCs w:val="18"/>
+        </w:rPr>
+        <w:t xml:space="preserve">, I decided to loop </w:t>
+      </w:r>
+      <w:r>
+        <w:rPr>
+          <w:sz w:val="18"/>
+          <w:szCs w:val="18"/>
+        </w:rPr>
+        <w:t>starting with</w:t>
+      </w:r>
+      <w:r>
+        <w:rPr>
+          <w:sz w:val="18"/>
+          <w:szCs w:val="18"/>
+        </w:rPr>
+        <w:t xml:space="preserve"> the</w:t>
+      </w:r>
+      <w:r>
+        <w:rPr>
+          <w:sz w:val="18"/>
+          <w:szCs w:val="18"/>
+        </w:rPr>
+        <w:t xml:space="preserve"> max value </w:t>
+      </w:r>
+      <w:r>
+        <w:rPr>
+          <w:sz w:val="18"/>
+          <w:szCs w:val="18"/>
+        </w:rPr>
+        <w:t>down to 1.</w:t>
+      </w:r>
+      <w:r>
+        <w:rPr>
+          <w:sz w:val="18"/>
+          <w:szCs w:val="18"/>
+        </w:rPr>
+        <w:t xml:space="preserve"> Doing this reduced nsa to </w:t>
+      </w:r>
+      <w:r>
+        <w:rPr>
+          <w:sz w:val="18"/>
+          <w:szCs w:val="18"/>
+        </w:rPr>
+        <w:t>80k!</w:t>
+      </w:r>
       <w:r>
         <w:rPr>
           <w:sz w:val="18"/>
@@ -1932,121 +1957,105 @@
           <w:sz w:val="18"/>
           <w:szCs w:val="18"/>
         </w:rPr>
-        <w:t xml:space="preserve">to 400k. </w:t>
-      </w:r>
-      <w:r>
-        <w:rPr>
-          <w:sz w:val="18"/>
-          <w:szCs w:val="18"/>
-        </w:rPr>
-        <w:t xml:space="preserve">Since I did not know </w:t>
-      </w:r>
-      <w:r>
-        <w:rPr>
-          <w:sz w:val="18"/>
-          <w:szCs w:val="18"/>
-        </w:rPr>
-        <w:t>a</w:t>
-      </w:r>
-      <w:r>
-        <w:rPr>
-          <w:sz w:val="18"/>
-          <w:szCs w:val="18"/>
-        </w:rPr>
-        <w:t xml:space="preserve"> minimum value for E </w:t>
-      </w:r>
-      <w:r>
-        <w:rPr>
-          <w:sz w:val="18"/>
-          <w:szCs w:val="18"/>
-        </w:rPr>
-        <w:t>abo</w:t>
-      </w:r>
-      <w:r>
-        <w:rPr>
-          <w:sz w:val="18"/>
-          <w:szCs w:val="18"/>
-        </w:rPr>
-        <w:t>v</w:t>
-      </w:r>
-      <w:r>
-        <w:rPr>
-          <w:sz w:val="18"/>
-          <w:szCs w:val="18"/>
-        </w:rPr>
-        <w:t xml:space="preserve">e </w:t>
-      </w:r>
-      <w:r>
-        <w:rPr>
-          <w:sz w:val="18"/>
-          <w:szCs w:val="18"/>
-        </w:rPr>
-        <w:t>1</w:t>
-      </w:r>
-      <w:r>
-        <w:rPr>
-          <w:sz w:val="18"/>
-          <w:szCs w:val="18"/>
-        </w:rPr>
-        <w:t xml:space="preserve">, I decided to loop </w:t>
-      </w:r>
-      <w:r>
-        <w:rPr>
-          <w:sz w:val="18"/>
-          <w:szCs w:val="18"/>
-        </w:rPr>
-        <w:t>starting with</w:t>
-      </w:r>
-      <w:r>
-        <w:rPr>
-          <w:sz w:val="18"/>
-          <w:szCs w:val="18"/>
-        </w:rPr>
-        <w:t xml:space="preserve"> the</w:t>
-      </w:r>
-      <w:r>
-        <w:rPr>
-          <w:sz w:val="18"/>
-          <w:szCs w:val="18"/>
-        </w:rPr>
-        <w:t xml:space="preserve"> max value </w:t>
-      </w:r>
-      <w:r>
-        <w:rPr>
-          <w:sz w:val="18"/>
-          <w:szCs w:val="18"/>
-        </w:rPr>
-        <w:t>down to 1.</w:t>
-      </w:r>
-      <w:r>
-        <w:rPr>
-          <w:sz w:val="18"/>
-          <w:szCs w:val="18"/>
-        </w:rPr>
-        <w:t xml:space="preserve"> Doing this reduced </w:t>
-      </w:r>
-      <w:proofErr w:type="spellStart"/>
-      <w:r>
-        <w:rPr>
-          <w:sz w:val="18"/>
-          <w:szCs w:val="18"/>
-        </w:rPr>
-        <w:t>nsa</w:t>
-      </w:r>
-      <w:proofErr w:type="spellEnd"/>
-      <w:r>
-        <w:rPr>
-          <w:sz w:val="18"/>
-          <w:szCs w:val="18"/>
-        </w:rPr>
-        <w:t xml:space="preserve"> to </w:t>
-      </w:r>
-      <w:r>
-        <w:rPr>
-          <w:sz w:val="18"/>
-          <w:szCs w:val="18"/>
-        </w:rPr>
-        <w:t>80k!</w:t>
+        <w:t>I use</w:t>
+      </w:r>
+      <w:r>
+        <w:rPr>
+          <w:sz w:val="18"/>
+          <w:szCs w:val="18"/>
+        </w:rPr>
+        <w:t>d</w:t>
+      </w:r>
+      <w:r>
+        <w:rPr>
+          <w:sz w:val="18"/>
+          <w:szCs w:val="18"/>
+        </w:rPr>
+        <w:t xml:space="preserve"> other constraints </w:t>
+      </w:r>
+      <w:r>
+        <w:rPr>
+          <w:sz w:val="18"/>
+          <w:szCs w:val="18"/>
+        </w:rPr>
+        <w:t xml:space="preserve">of limiting values and choosing </w:t>
+      </w:r>
+      <w:r>
+        <w:rPr>
+          <w:sz w:val="18"/>
+          <w:szCs w:val="18"/>
+        </w:rPr>
+        <w:t xml:space="preserve">order of which values to assign first </w:t>
+      </w:r>
+      <w:r>
+        <w:rPr>
+          <w:sz w:val="18"/>
+          <w:szCs w:val="18"/>
+        </w:rPr>
+        <w:t xml:space="preserve">to get a </w:t>
+      </w:r>
+      <w:r>
+        <w:rPr>
+          <w:sz w:val="18"/>
+          <w:szCs w:val="18"/>
+        </w:rPr>
+        <w:t>nsa below 7k</w:t>
+      </w:r>
+      <w:r>
+        <w:rPr>
+          <w:sz w:val="18"/>
+          <w:szCs w:val="18"/>
+        </w:rPr>
+        <w:t xml:space="preserve"> t</w:t>
+      </w:r>
+      <w:r>
+        <w:rPr>
+          <w:sz w:val="18"/>
+          <w:szCs w:val="18"/>
+        </w:rPr>
+        <w:t>hen</w:t>
+      </w:r>
+      <w:r>
+        <w:rPr>
+          <w:sz w:val="18"/>
+          <w:szCs w:val="18"/>
+        </w:rPr>
+        <w:t xml:space="preserve"> reductions</w:t>
+      </w:r>
+      <w:r>
+        <w:rPr>
+          <w:sz w:val="18"/>
+          <w:szCs w:val="18"/>
+        </w:rPr>
+        <w:t xml:space="preserve"> slowed down</w:t>
+      </w:r>
+      <w:r>
+        <w:rPr>
+          <w:sz w:val="18"/>
+          <w:szCs w:val="18"/>
+        </w:rPr>
+        <w:t>.</w:t>
+      </w:r>
+      <w:r>
+        <w:rPr>
+          <w:sz w:val="18"/>
+          <w:szCs w:val="18"/>
+        </w:rPr>
+        <w:t xml:space="preserve"> I managed to get below nva 500 </w:t>
+      </w:r>
+      <w:r>
+        <w:rPr>
+          <w:sz w:val="18"/>
+          <w:szCs w:val="18"/>
+        </w:rPr>
+        <w:t>by reali</w:t>
+      </w:r>
+      <w:r>
+        <w:rPr>
+          <w:sz w:val="18"/>
+          <w:szCs w:val="18"/>
+        </w:rPr>
+        <w:t>zing that</w:t>
       </w:r>
       <w:r>
         <w:rPr>
@@ -2060,95 +2069,35 @@
           <w:sz w:val="18"/>
           <w:szCs w:val="18"/>
         </w:rPr>
-        <w:t>I use</w:t>
-      </w:r>
-      <w:r>
-        <w:rPr>
-          <w:sz w:val="18"/>
-          <w:szCs w:val="18"/>
-        </w:rPr>
-        <w:t>d</w:t>
-      </w:r>
-      <w:r>
-        <w:rPr>
-          <w:sz w:val="18"/>
-          <w:szCs w:val="18"/>
-        </w:rPr>
-        <w:t xml:space="preserve"> other constraints </w:t>
-      </w:r>
-      <w:r>
-        <w:rPr>
-          <w:sz w:val="18"/>
-          <w:szCs w:val="18"/>
-        </w:rPr>
-        <w:t xml:space="preserve">of limiting values and choosing </w:t>
-      </w:r>
-      <w:proofErr w:type="gramStart"/>
-      <w:r>
-        <w:rPr>
-          <w:sz w:val="18"/>
-          <w:szCs w:val="18"/>
-        </w:rPr>
-        <w:t>order</w:t>
-      </w:r>
-      <w:proofErr w:type="gramEnd"/>
-      <w:r>
-        <w:rPr>
-          <w:sz w:val="18"/>
-          <w:szCs w:val="18"/>
-        </w:rPr>
-        <w:t xml:space="preserve"> of which values to assign first </w:t>
-      </w:r>
-      <w:r>
-        <w:rPr>
-          <w:sz w:val="18"/>
-          <w:szCs w:val="18"/>
-        </w:rPr>
-        <w:t xml:space="preserve">to get a </w:t>
-      </w:r>
-      <w:proofErr w:type="spellStart"/>
-      <w:r>
-        <w:rPr>
-          <w:sz w:val="18"/>
-          <w:szCs w:val="18"/>
-        </w:rPr>
-        <w:t>nsa</w:t>
-      </w:r>
-      <w:proofErr w:type="spellEnd"/>
-      <w:r>
-        <w:rPr>
-          <w:sz w:val="18"/>
-          <w:szCs w:val="18"/>
-        </w:rPr>
-        <w:t xml:space="preserve"> below 7k</w:t>
-      </w:r>
-      <w:r>
-        <w:rPr>
-          <w:sz w:val="18"/>
-          <w:szCs w:val="18"/>
-        </w:rPr>
-        <w:t xml:space="preserve"> t</w:t>
-      </w:r>
-      <w:r>
-        <w:rPr>
-          <w:sz w:val="18"/>
-          <w:szCs w:val="18"/>
-        </w:rPr>
-        <w:t>hen</w:t>
-      </w:r>
-      <w:r>
-        <w:rPr>
-          <w:sz w:val="18"/>
-          <w:szCs w:val="18"/>
-        </w:rPr>
-        <w:t xml:space="preserve"> reductions</w:t>
-      </w:r>
-      <w:r>
-        <w:rPr>
-          <w:sz w:val="18"/>
-          <w:szCs w:val="18"/>
-        </w:rPr>
-        <w:t xml:space="preserve"> slowed down</w:t>
+        <w:t>A</w:t>
+      </w:r>
+      <w:r>
+        <w:rPr>
+          <w:sz w:val="18"/>
+          <w:szCs w:val="18"/>
+        </w:rPr>
+        <w:t xml:space="preserve"> did not need to be assigned </w:t>
+      </w:r>
+      <w:r>
+        <w:rPr>
+          <w:sz w:val="18"/>
+          <w:szCs w:val="18"/>
+        </w:rPr>
+        <w:t>a value at all if you have</w:t>
+      </w:r>
+      <w:r>
+        <w:rPr>
+          <w:sz w:val="18"/>
+          <w:szCs w:val="18"/>
+        </w:rPr>
+        <w:t xml:space="preserve"> valid values for</w:t>
+      </w:r>
+      <w:r>
+        <w:rPr>
+          <w:sz w:val="18"/>
+          <w:szCs w:val="18"/>
+        </w:rPr>
+        <w:t xml:space="preserve"> B, C, E and F</w:t>
       </w:r>
       <w:r>
         <w:rPr>
@@ -2162,49 +2111,154 @@
           <w:sz w:val="18"/>
           <w:szCs w:val="18"/>
         </w:rPr>
-        <w:t xml:space="preserve"> I managed to get below nva 500 </w:t>
-      </w:r>
-      <w:r>
-        <w:rPr>
-          <w:sz w:val="18"/>
-          <w:szCs w:val="18"/>
-        </w:rPr>
-        <w:t>by reali</w:t>
-      </w:r>
-      <w:r>
-        <w:rPr>
-          <w:sz w:val="18"/>
-          <w:szCs w:val="18"/>
-        </w:rPr>
-        <w:t>zing that</w:t>
-      </w:r>
-      <w:r>
-        <w:rPr>
-          <w:sz w:val="18"/>
-          <w:szCs w:val="18"/>
-        </w:rPr>
-        <w:t xml:space="preserve"> a did not need to be assigned </w:t>
-      </w:r>
-      <w:r>
-        <w:rPr>
-          <w:sz w:val="18"/>
-          <w:szCs w:val="18"/>
-        </w:rPr>
-        <w:t>a value at all if you have</w:t>
-      </w:r>
-      <w:r>
-        <w:rPr>
-          <w:sz w:val="18"/>
-          <w:szCs w:val="18"/>
-        </w:rPr>
-        <w:t xml:space="preserve"> valid values for</w:t>
-      </w:r>
-      <w:r>
-        <w:rPr>
-          <w:sz w:val="18"/>
-          <w:szCs w:val="18"/>
-        </w:rPr>
-        <w:t xml:space="preserve"> B, C, E and F</w:t>
+        <w:t xml:space="preserve"> This is because </w:t>
+      </w:r>
+      <w:r>
+        <w:rPr>
+          <w:sz w:val="18"/>
+          <w:szCs w:val="18"/>
+        </w:rPr>
+        <w:t xml:space="preserve">of H1, if A = B+C+E+F </w:t>
+      </w:r>
+      <w:r>
+        <w:rPr>
+          <w:sz w:val="18"/>
+          <w:szCs w:val="18"/>
+        </w:rPr>
+        <w:t xml:space="preserve">then </w:t>
+      </w:r>
+      <w:r>
+        <w:rPr>
+          <w:sz w:val="18"/>
+          <w:szCs w:val="18"/>
+        </w:rPr>
+        <w:t xml:space="preserve">only need to check that B+C+E+F </w:t>
+      </w:r>
+      <w:r>
+        <w:rPr>
+          <w:sz w:val="18"/>
+          <w:szCs w:val="18"/>
+        </w:rPr>
+        <w:t xml:space="preserve">is &lt; 51 </w:t>
+      </w:r>
+      <w:r>
+        <w:rPr>
+          <w:sz w:val="18"/>
+          <w:szCs w:val="18"/>
+        </w:rPr>
+        <w:t xml:space="preserve">because </w:t>
+      </w:r>
+      <w:r>
+        <w:rPr>
+          <w:sz w:val="18"/>
+          <w:szCs w:val="18"/>
+        </w:rPr>
+        <w:t xml:space="preserve">‘A’ had a max value of </w:t>
+      </w:r>
+      <w:r>
+        <w:rPr>
+          <w:sz w:val="18"/>
+          <w:szCs w:val="18"/>
+        </w:rPr>
+        <w:t xml:space="preserve"> </w:t>
+      </w:r>
+      <w:r>
+        <w:rPr>
+          <w:sz w:val="18"/>
+          <w:szCs w:val="18"/>
+        </w:rPr>
+        <w:t>50 from domain</w:t>
+      </w:r>
+      <w:r>
+        <w:rPr>
+          <w:sz w:val="18"/>
+          <w:szCs w:val="18"/>
+        </w:rPr>
+        <w:t xml:space="preserve">. And </w:t>
+      </w:r>
+      <w:r>
+        <w:rPr>
+          <w:sz w:val="18"/>
+          <w:szCs w:val="18"/>
+        </w:rPr>
+        <w:t xml:space="preserve">thus </w:t>
+      </w:r>
+      <w:r>
+        <w:rPr>
+          <w:sz w:val="18"/>
+          <w:szCs w:val="18"/>
+        </w:rPr>
+        <w:t>checking</w:t>
+      </w:r>
+      <w:r>
+        <w:rPr>
+          <w:sz w:val="18"/>
+          <w:szCs w:val="18"/>
+        </w:rPr>
+        <w:t xml:space="preserve"> B+C+E+F &lt; 51</w:t>
+      </w:r>
+      <w:r>
+        <w:rPr>
+          <w:sz w:val="18"/>
+          <w:szCs w:val="18"/>
+        </w:rPr>
+        <w:t xml:space="preserve"> </w:t>
+      </w:r>
+      <w:r>
+        <w:rPr>
+          <w:sz w:val="18"/>
+          <w:szCs w:val="18"/>
+        </w:rPr>
+        <w:t xml:space="preserve">is the only requirement for </w:t>
+      </w:r>
+      <w:r>
+        <w:rPr>
+          <w:sz w:val="18"/>
+          <w:szCs w:val="18"/>
+        </w:rPr>
+        <w:t>passing constraint 1 and it can be done without ever assigning a value to ‘A’.</w:t>
+      </w:r>
+      <w:r>
+        <w:rPr>
+          <w:sz w:val="18"/>
+          <w:szCs w:val="18"/>
+        </w:rPr>
+        <w:t xml:space="preserve"> A similar discover was </w:t>
+      </w:r>
+      <w:r>
+        <w:rPr>
+          <w:sz w:val="18"/>
+          <w:szCs w:val="18"/>
+        </w:rPr>
+        <w:t>made for D</w:t>
+      </w:r>
+      <w:r>
+        <w:rPr>
+          <w:sz w:val="18"/>
+          <w:szCs w:val="18"/>
+        </w:rPr>
+        <w:t>;</w:t>
+      </w:r>
+      <w:r>
+        <w:rPr>
+          <w:sz w:val="18"/>
+          <w:szCs w:val="18"/>
+        </w:rPr>
+        <w:t xml:space="preserve"> any time that I needed the value of D, I would </w:t>
+      </w:r>
+      <w:r>
+        <w:rPr>
+          <w:sz w:val="18"/>
+          <w:szCs w:val="18"/>
+        </w:rPr>
+        <w:t>simply substitute D with (E+F+21) and now D never needed to be assigned a value</w:t>
+      </w:r>
+      <w:r>
+        <w:rPr>
+          <w:sz w:val="18"/>
+          <w:szCs w:val="18"/>
+        </w:rPr>
+        <w:t xml:space="preserve"> because I assign E and F values first</w:t>
       </w:r>
       <w:r>
         <w:rPr>
@@ -2218,63 +2272,6 @@
           <w:sz w:val="18"/>
           <w:szCs w:val="18"/>
         </w:rPr>
-        <w:t xml:space="preserve"> This is because </w:t>
-      </w:r>
-      <w:r>
-        <w:rPr>
-          <w:sz w:val="18"/>
-          <w:szCs w:val="18"/>
-        </w:rPr>
-        <w:t xml:space="preserve">of H1, if A = B+C+E+F </w:t>
-      </w:r>
-      <w:r>
-        <w:rPr>
-          <w:sz w:val="18"/>
-          <w:szCs w:val="18"/>
-        </w:rPr>
-        <w:t xml:space="preserve">then </w:t>
-      </w:r>
-      <w:r>
-        <w:rPr>
-          <w:sz w:val="18"/>
-          <w:szCs w:val="18"/>
-        </w:rPr>
-        <w:t xml:space="preserve">only need to check that B+C+E+F </w:t>
-      </w:r>
-      <w:r>
-        <w:rPr>
-          <w:sz w:val="18"/>
-          <w:szCs w:val="18"/>
-        </w:rPr>
-        <w:t xml:space="preserve">is &lt; 51 </w:t>
-      </w:r>
-      <w:r>
-        <w:rPr>
-          <w:sz w:val="18"/>
-          <w:szCs w:val="18"/>
-        </w:rPr>
-        <w:t xml:space="preserve">because </w:t>
-      </w:r>
-      <w:r>
-        <w:rPr>
-          <w:sz w:val="18"/>
-          <w:szCs w:val="18"/>
-        </w:rPr>
-        <w:t xml:space="preserve">‘A’ had a max value </w:t>
-      </w:r>
-      <w:proofErr w:type="gramStart"/>
-      <w:r>
-        <w:rPr>
-          <w:sz w:val="18"/>
-          <w:szCs w:val="18"/>
-        </w:rPr>
-        <w:t xml:space="preserve">of </w:t>
-      </w:r>
-      <w:r>
-        <w:rPr>
-          <w:sz w:val="18"/>
-          <w:szCs w:val="18"/>
-        </w:rPr>
         <w:t xml:space="preserve"> </w:t>
       </w:r>
       <w:r>
@@ -2282,142 +2279,6 @@
           <w:sz w:val="18"/>
           <w:szCs w:val="18"/>
         </w:rPr>
-        <w:t>50</w:t>
-      </w:r>
-      <w:proofErr w:type="gramEnd"/>
-      <w:r>
-        <w:rPr>
-          <w:sz w:val="18"/>
-          <w:szCs w:val="18"/>
-        </w:rPr>
-        <w:t xml:space="preserve"> from domain</w:t>
-      </w:r>
-      <w:r>
-        <w:rPr>
-          <w:sz w:val="18"/>
-          <w:szCs w:val="18"/>
-        </w:rPr>
-        <w:t xml:space="preserve">. And </w:t>
-      </w:r>
-      <w:proofErr w:type="gramStart"/>
-      <w:r>
-        <w:rPr>
-          <w:sz w:val="18"/>
-          <w:szCs w:val="18"/>
-        </w:rPr>
-        <w:t>thus</w:t>
-      </w:r>
-      <w:proofErr w:type="gramEnd"/>
-      <w:r>
-        <w:rPr>
-          <w:sz w:val="18"/>
-          <w:szCs w:val="18"/>
-        </w:rPr>
-        <w:t xml:space="preserve"> </w:t>
-      </w:r>
-      <w:r>
-        <w:rPr>
-          <w:sz w:val="18"/>
-          <w:szCs w:val="18"/>
-        </w:rPr>
-        <w:t>checking</w:t>
-      </w:r>
-      <w:r>
-        <w:rPr>
-          <w:sz w:val="18"/>
-          <w:szCs w:val="18"/>
-        </w:rPr>
-        <w:t xml:space="preserve"> </w:t>
-      </w:r>
-      <w:r>
-        <w:rPr>
-          <w:sz w:val="18"/>
-          <w:szCs w:val="18"/>
-        </w:rPr>
-        <w:t>B+C+E+F &lt; 51</w:t>
-      </w:r>
-      <w:r>
-        <w:rPr>
-          <w:sz w:val="18"/>
-          <w:szCs w:val="18"/>
-        </w:rPr>
-        <w:t xml:space="preserve"> </w:t>
-      </w:r>
-      <w:r>
-        <w:rPr>
-          <w:sz w:val="18"/>
-          <w:szCs w:val="18"/>
-        </w:rPr>
-        <w:t xml:space="preserve">is the only requirement for </w:t>
-      </w:r>
-      <w:r>
-        <w:rPr>
-          <w:sz w:val="18"/>
-          <w:szCs w:val="18"/>
-        </w:rPr>
-        <w:t>passing constraint 1 and it can be done without ever assigning a value to ‘A’.</w:t>
-      </w:r>
-      <w:r>
-        <w:rPr>
-          <w:sz w:val="18"/>
-          <w:szCs w:val="18"/>
-        </w:rPr>
-        <w:t xml:space="preserve"> A similar discover was </w:t>
-      </w:r>
-      <w:r>
-        <w:rPr>
-          <w:sz w:val="18"/>
-          <w:szCs w:val="18"/>
-        </w:rPr>
-        <w:t>made for D</w:t>
-      </w:r>
-      <w:r>
-        <w:rPr>
-          <w:sz w:val="18"/>
-          <w:szCs w:val="18"/>
-        </w:rPr>
-        <w:t>;</w:t>
-      </w:r>
-      <w:r>
-        <w:rPr>
-          <w:sz w:val="18"/>
-          <w:szCs w:val="18"/>
-        </w:rPr>
-        <w:t xml:space="preserve"> any time that I needed the value of D, I would </w:t>
-      </w:r>
-      <w:r>
-        <w:rPr>
-          <w:sz w:val="18"/>
-          <w:szCs w:val="18"/>
-        </w:rPr>
-        <w:t>simply substitute D with (E+F+21) and now D never needed to be assigned a value</w:t>
-      </w:r>
-      <w:r>
-        <w:rPr>
-          <w:sz w:val="18"/>
-          <w:szCs w:val="18"/>
-        </w:rPr>
-        <w:t xml:space="preserve"> because I assign E and F values first</w:t>
-      </w:r>
-      <w:r>
-        <w:rPr>
-          <w:sz w:val="18"/>
-          <w:szCs w:val="18"/>
-        </w:rPr>
-        <w:t>.</w:t>
-      </w:r>
-      <w:r>
-        <w:rPr>
-          <w:sz w:val="18"/>
-          <w:szCs w:val="18"/>
-        </w:rPr>
-        <w:t xml:space="preserve"> </w:t>
-      </w:r>
-      <w:r>
-        <w:rPr>
-          <w:sz w:val="18"/>
-          <w:szCs w:val="18"/>
-        </w:rPr>
         <w:t xml:space="preserve">This includes </w:t>
       </w:r>
       <w:r>
@@ -2432,23 +2293,7 @@
           <w:sz w:val="18"/>
           <w:szCs w:val="18"/>
         </w:rPr>
-        <w:t xml:space="preserve">. For </w:t>
-      </w:r>
-      <w:proofErr w:type="gramStart"/>
-      <w:r>
-        <w:rPr>
-          <w:sz w:val="18"/>
-          <w:szCs w:val="18"/>
-        </w:rPr>
-        <w:t>example</w:t>
-      </w:r>
-      <w:proofErr w:type="gramEnd"/>
-      <w:r>
-        <w:rPr>
-          <w:sz w:val="18"/>
-          <w:szCs w:val="18"/>
-        </w:rPr>
-        <w:t xml:space="preserve"> you </w:t>
+        <w:t xml:space="preserve">. For example you </w:t>
       </w:r>
       <w:r>
         <w:rPr>
@@ -2649,46 +2494,44 @@
           <w:sz w:val="18"/>
           <w:szCs w:val="18"/>
         </w:rPr>
-        <w:t xml:space="preserve">Then if it a solution </w:t>
-      </w:r>
-      <w:proofErr w:type="gramStart"/>
+        <w:t xml:space="preserve">Then if it a solution print(‘D =’, </w:t>
+      </w:r>
+      <w:r>
+        <w:rPr>
+          <w:sz w:val="18"/>
+          <w:szCs w:val="18"/>
+        </w:rPr>
+        <w:t>(E+F+21)</w:t>
+      </w:r>
+      <w:r>
+        <w:rPr>
+          <w:sz w:val="18"/>
+          <w:szCs w:val="18"/>
+        </w:rPr>
+        <w:t xml:space="preserve">) and now you never to assign a </w:t>
+      </w:r>
+      <w:r>
+        <w:rPr>
+          <w:sz w:val="18"/>
+          <w:szCs w:val="18"/>
+        </w:rPr>
+        <w:t xml:space="preserve">value for D to a variable. </w:t>
+      </w:r>
       <w:r>
         <w:rPr>
           <w:rFonts w:eastAsiaTheme="minorEastAsia"/>
           <w:sz w:val="18"/>
           <w:szCs w:val="18"/>
         </w:rPr>
-        <w:t>print(</w:t>
-      </w:r>
-      <w:proofErr w:type="gramEnd"/>
+        <w:t xml:space="preserve">This is also done later </w:t>
+      </w:r>
       <w:r>
         <w:rPr>
           <w:rFonts w:eastAsiaTheme="minorEastAsia"/>
           <w:sz w:val="18"/>
           <w:szCs w:val="18"/>
         </w:rPr>
-        <w:t xml:space="preserve">‘D =’, </w:t>
-      </w:r>
-      <w:r>
-        <w:rPr>
-          <w:sz w:val="18"/>
-          <w:szCs w:val="18"/>
-        </w:rPr>
-        <w:t>(E+F+21)</w:t>
-      </w:r>
-      <w:r>
-        <w:rPr>
-          <w:sz w:val="18"/>
-          <w:szCs w:val="18"/>
-        </w:rPr>
-        <w:t xml:space="preserve">) and now you never to assign a </w:t>
-      </w:r>
-      <w:r>
-        <w:rPr>
-          <w:sz w:val="18"/>
-          <w:szCs w:val="18"/>
-        </w:rPr>
-        <w:t xml:space="preserve">value for D to a variable. </w:t>
+        <w:t xml:space="preserve">by substituting </w:t>
       </w:r>
       <w:r>
         <w:rPr>
@@ -2696,7 +2539,7 @@
           <w:sz w:val="18"/>
           <w:szCs w:val="18"/>
         </w:rPr>
-        <w:t xml:space="preserve">This is also done later </w:t>
+        <w:t xml:space="preserve">other variables </w:t>
       </w:r>
       <w:r>
         <w:rPr>
@@ -2704,7 +2547,7 @@
           <w:sz w:val="18"/>
           <w:szCs w:val="18"/>
         </w:rPr>
-        <w:t xml:space="preserve">by substituting </w:t>
+        <w:t xml:space="preserve">such as </w:t>
       </w:r>
       <w:r>
         <w:rPr>
@@ -2712,7 +2555,7 @@
           <w:sz w:val="18"/>
           <w:szCs w:val="18"/>
         </w:rPr>
-        <w:t xml:space="preserve">other variables </w:t>
+        <w:t xml:space="preserve">by with just the value that they must hold. </w:t>
       </w:r>
       <w:r>
         <w:rPr>
@@ -2720,7 +2563,7 @@
           <w:sz w:val="18"/>
           <w:szCs w:val="18"/>
         </w:rPr>
-        <w:t xml:space="preserve">such as </w:t>
+        <w:t xml:space="preserve">I also </w:t>
       </w:r>
       <w:r>
         <w:rPr>
@@ -2728,7 +2571,7 @@
           <w:sz w:val="18"/>
           <w:szCs w:val="18"/>
         </w:rPr>
-        <w:t xml:space="preserve">by with just the value that they must hold. </w:t>
+        <w:t xml:space="preserve">was able to ‘look ahead’ </w:t>
       </w:r>
       <w:r>
         <w:rPr>
@@ -2736,7 +2579,7 @@
           <w:sz w:val="18"/>
           <w:szCs w:val="18"/>
         </w:rPr>
-        <w:t xml:space="preserve">I also </w:t>
+        <w:t>used if-statements to continue next iteration if I predicted that a solution would not be possible with current values</w:t>
       </w:r>
       <w:r>
         <w:rPr>
@@ -2744,7 +2587,7 @@
           <w:sz w:val="18"/>
           <w:szCs w:val="18"/>
         </w:rPr>
-        <w:t xml:space="preserve">was able to ‘look ahead’ </w:t>
+        <w:t xml:space="preserve"> before assigning any new ones</w:t>
       </w:r>
       <w:r>
         <w:rPr>
@@ -2752,7 +2595,7 @@
           <w:sz w:val="18"/>
           <w:szCs w:val="18"/>
         </w:rPr>
-        <w:t>used if-statements to continue next iteration if I predicted that a solution would not be possible with current values</w:t>
+        <w:t>.</w:t>
       </w:r>
       <w:r>
         <w:rPr>
@@ -2760,7 +2603,7 @@
           <w:sz w:val="18"/>
           <w:szCs w:val="18"/>
         </w:rPr>
-        <w:t xml:space="preserve"> before assigning any new ones</w:t>
+        <w:t xml:space="preserve"> Notably </w:t>
       </w:r>
       <w:r>
         <w:rPr>
@@ -2768,6 +2611,177 @@
           <w:sz w:val="18"/>
           <w:szCs w:val="18"/>
         </w:rPr>
+        <w:t>with method ‘sumBC’</w:t>
+      </w:r>
+      <w:r>
+        <w:rPr>
+          <w:rFonts w:eastAsiaTheme="minorEastAsia"/>
+          <w:sz w:val="18"/>
+          <w:szCs w:val="18"/>
+        </w:rPr>
+        <w:t xml:space="preserve"> I </w:t>
+      </w:r>
+      <w:r>
+        <w:rPr>
+          <w:rFonts w:eastAsiaTheme="minorEastAsia"/>
+          <w:sz w:val="18"/>
+          <w:szCs w:val="18"/>
+        </w:rPr>
+        <w:t>implement</w:t>
+      </w:r>
+      <w:r>
+        <w:rPr>
+          <w:rFonts w:eastAsiaTheme="minorEastAsia"/>
+          <w:sz w:val="18"/>
+          <w:szCs w:val="18"/>
+        </w:rPr>
+        <w:t xml:space="preserve"> rule</w:t>
+      </w:r>
+      <w:r>
+        <w:rPr>
+          <w:rFonts w:eastAsiaTheme="minorEastAsia"/>
+          <w:sz w:val="18"/>
+          <w:szCs w:val="18"/>
+        </w:rPr>
+        <w:t xml:space="preserve"> H</w:t>
+      </w:r>
+      <w:r>
+        <w:rPr>
+          <w:rFonts w:eastAsiaTheme="minorEastAsia"/>
+          <w:sz w:val="18"/>
+          <w:szCs w:val="18"/>
+        </w:rPr>
+        <w:t>11</w:t>
+      </w:r>
+      <w:r>
+        <w:rPr>
+          <w:rFonts w:eastAsiaTheme="minorEastAsia"/>
+          <w:sz w:val="18"/>
+          <w:szCs w:val="18"/>
+        </w:rPr>
+        <w:t xml:space="preserve"> which, given E an F, gives the</w:t>
+      </w:r>
+      <w:r>
+        <w:rPr>
+          <w:rFonts w:eastAsiaTheme="minorEastAsia"/>
+          <w:sz w:val="18"/>
+          <w:szCs w:val="18"/>
+        </w:rPr>
+        <w:t xml:space="preserve"> sum of </w:t>
+      </w:r>
+      <w:r>
+        <w:rPr>
+          <w:rFonts w:eastAsiaTheme="minorEastAsia"/>
+          <w:sz w:val="18"/>
+          <w:szCs w:val="18"/>
+        </w:rPr>
+        <w:t xml:space="preserve"> </w:t>
+      </w:r>
+      <w:r>
+        <w:rPr>
+          <w:rFonts w:eastAsiaTheme="minorEastAsia"/>
+          <w:sz w:val="18"/>
+          <w:szCs w:val="18"/>
+        </w:rPr>
+        <w:t>B+C</w:t>
+      </w:r>
+      <w:r>
+        <w:rPr>
+          <w:rFonts w:eastAsiaTheme="minorEastAsia"/>
+          <w:sz w:val="18"/>
+          <w:szCs w:val="18"/>
+        </w:rPr>
+        <w:t xml:space="preserve">. I then check if </w:t>
+      </w:r>
+      <w:r>
+        <w:rPr>
+          <w:rFonts w:eastAsiaTheme="minorEastAsia"/>
+          <w:sz w:val="18"/>
+          <w:szCs w:val="18"/>
+        </w:rPr>
+        <w:t>sumBC</w:t>
+      </w:r>
+      <w:r>
+        <w:rPr>
+          <w:rFonts w:eastAsiaTheme="minorEastAsia"/>
+          <w:sz w:val="18"/>
+          <w:szCs w:val="18"/>
+        </w:rPr>
+        <w:t xml:space="preserve"> follows constraints </w:t>
+      </w:r>
+      <w:r>
+        <w:rPr>
+          <w:rFonts w:eastAsiaTheme="minorEastAsia"/>
+          <w:sz w:val="18"/>
+          <w:szCs w:val="18"/>
+        </w:rPr>
+        <w:t>H14 and H15 by doing</w:t>
+      </w:r>
+      <w:r>
+        <w:rPr>
+          <w:rFonts w:eastAsiaTheme="minorEastAsia"/>
+          <w:sz w:val="18"/>
+          <w:szCs w:val="18"/>
+        </w:rPr>
+        <w:t xml:space="preserve"> </w:t>
+      </w:r>
+      <w:r>
+        <w:rPr>
+          <w:rFonts w:eastAsiaTheme="minorEastAsia"/>
+          <w:sz w:val="18"/>
+          <w:szCs w:val="18"/>
+        </w:rPr>
+        <w:t>((E+F+21)**2-417)/E**2-(E+F)</w:t>
+      </w:r>
+      <w:r>
+        <w:rPr>
+          <w:rFonts w:eastAsiaTheme="minorEastAsia"/>
+          <w:sz w:val="18"/>
+          <w:szCs w:val="18"/>
+        </w:rPr>
+        <w:t xml:space="preserve"> </w:t>
+      </w:r>
+      <w:r>
+        <w:rPr>
+          <w:rFonts w:eastAsiaTheme="minorEastAsia"/>
+          <w:sz w:val="18"/>
+          <w:szCs w:val="18"/>
+        </w:rPr>
+        <w:t>%1==0</w:t>
+      </w:r>
+      <w:r>
+        <w:rPr>
+          <w:rFonts w:eastAsiaTheme="minorEastAsia"/>
+          <w:sz w:val="18"/>
+          <w:szCs w:val="18"/>
+        </w:rPr>
+        <w:t xml:space="preserve"> and </w:t>
+      </w:r>
+      <w:r>
+        <w:rPr>
+          <w:rFonts w:eastAsiaTheme="minorEastAsia"/>
+          <w:sz w:val="18"/>
+          <w:szCs w:val="18"/>
+        </w:rPr>
+        <w:t>((E+F+21)**2-417)/E**2-(E+F)</w:t>
+      </w:r>
+      <w:r>
+        <w:t xml:space="preserve"> </w:t>
+      </w:r>
+      <w:r>
+        <w:rPr>
+          <w:rFonts w:eastAsiaTheme="minorEastAsia"/>
+          <w:sz w:val="18"/>
+          <w:szCs w:val="18"/>
+        </w:rPr>
+        <w:t>&gt;(49-e-f)</w:t>
+      </w:r>
+      <w:r>
+        <w:rPr>
+          <w:rFonts w:eastAsiaTheme="minorEastAsia"/>
+          <w:sz w:val="18"/>
+          <w:szCs w:val="18"/>
+        </w:rPr>
         <w:t>.</w:t>
       </w:r>
       <w:r>
@@ -2776,7 +2790,7 @@
           <w:sz w:val="18"/>
           <w:szCs w:val="18"/>
         </w:rPr>
-        <w:t xml:space="preserve"> Notably </w:t>
+        <w:t xml:space="preserve"> </w:t>
       </w:r>
       <w:r>
         <w:rPr>
@@ -2784,25 +2798,23 @@
           <w:sz w:val="18"/>
           <w:szCs w:val="18"/>
         </w:rPr>
-        <w:t>with method ‘</w:t>
-      </w:r>
-      <w:proofErr w:type="spellStart"/>
+        <w:t xml:space="preserve">Or </w:t>
+      </w:r>
       <w:r>
         <w:rPr>
           <w:rFonts w:eastAsiaTheme="minorEastAsia"/>
           <w:sz w:val="18"/>
           <w:szCs w:val="18"/>
         </w:rPr>
-        <w:t>sumBC</w:t>
-      </w:r>
-      <w:proofErr w:type="spellEnd"/>
+        <w:t xml:space="preserve">sumBC(e, f)%1==0 </w:t>
+      </w:r>
       <w:r>
         <w:rPr>
           <w:rFonts w:eastAsiaTheme="minorEastAsia"/>
           <w:sz w:val="18"/>
           <w:szCs w:val="18"/>
         </w:rPr>
-        <w:t>’</w:t>
+        <w:t>and</w:t>
       </w:r>
       <w:r>
         <w:rPr>
@@ -2810,7 +2822,7 @@
           <w:sz w:val="18"/>
           <w:szCs w:val="18"/>
         </w:rPr>
-        <w:t xml:space="preserve"> I </w:t>
+        <w:t xml:space="preserve"> sumBC(e, f)&gt;(49-e-f)</w:t>
       </w:r>
       <w:r>
         <w:rPr>
@@ -2818,7 +2830,7 @@
           <w:sz w:val="18"/>
           <w:szCs w:val="18"/>
         </w:rPr>
-        <w:t>implement</w:t>
+        <w:t xml:space="preserve"> for better read ability</w:t>
       </w:r>
       <w:r>
         <w:rPr>
@@ -2826,7 +2838,7 @@
           <w:sz w:val="18"/>
           <w:szCs w:val="18"/>
         </w:rPr>
-        <w:t xml:space="preserve"> rule</w:t>
+        <w:t xml:space="preserve"> (note that no new vars need to be assigned to do this</w:t>
       </w:r>
       <w:r>
         <w:rPr>
@@ -2834,7 +2846,7 @@
           <w:sz w:val="18"/>
           <w:szCs w:val="18"/>
         </w:rPr>
-        <w:t xml:space="preserve"> H</w:t>
+        <w:t>.</w:t>
       </w:r>
       <w:r>
         <w:rPr>
@@ -2842,286 +2854,7 @@
           <w:sz w:val="18"/>
           <w:szCs w:val="18"/>
         </w:rPr>
-        <w:t>11</w:t>
-      </w:r>
-      <w:r>
-        <w:rPr>
-          <w:rFonts w:eastAsiaTheme="minorEastAsia"/>
-          <w:sz w:val="18"/>
-          <w:szCs w:val="18"/>
-        </w:rPr>
-        <w:t xml:space="preserve"> which, given E an F, gives the</w:t>
-      </w:r>
-      <w:r>
-        <w:rPr>
-          <w:rFonts w:eastAsiaTheme="minorEastAsia"/>
-          <w:sz w:val="18"/>
-          <w:szCs w:val="18"/>
-        </w:rPr>
-        <w:t xml:space="preserve"> sum </w:t>
-      </w:r>
-      <w:proofErr w:type="gramStart"/>
-      <w:r>
-        <w:rPr>
-          <w:rFonts w:eastAsiaTheme="minorEastAsia"/>
-          <w:sz w:val="18"/>
-          <w:szCs w:val="18"/>
-        </w:rPr>
-        <w:t xml:space="preserve">of </w:t>
-      </w:r>
-      <w:r>
-        <w:rPr>
-          <w:rFonts w:eastAsiaTheme="minorEastAsia"/>
-          <w:sz w:val="18"/>
-          <w:szCs w:val="18"/>
-        </w:rPr>
-        <w:t xml:space="preserve"> </w:t>
-      </w:r>
-      <w:r>
-        <w:rPr>
-          <w:rFonts w:eastAsiaTheme="minorEastAsia"/>
-          <w:sz w:val="18"/>
-          <w:szCs w:val="18"/>
-        </w:rPr>
-        <w:t>B</w:t>
-      </w:r>
-      <w:proofErr w:type="gramEnd"/>
-      <w:r>
-        <w:rPr>
-          <w:rFonts w:eastAsiaTheme="minorEastAsia"/>
-          <w:sz w:val="18"/>
-          <w:szCs w:val="18"/>
-        </w:rPr>
-        <w:t>+C</w:t>
-      </w:r>
-      <w:r>
-        <w:rPr>
-          <w:rFonts w:eastAsiaTheme="minorEastAsia"/>
-          <w:sz w:val="18"/>
-          <w:szCs w:val="18"/>
-        </w:rPr>
-        <w:t xml:space="preserve">. I then check if </w:t>
-      </w:r>
-      <w:proofErr w:type="spellStart"/>
-      <w:r>
-        <w:rPr>
-          <w:rFonts w:eastAsiaTheme="minorEastAsia"/>
-          <w:sz w:val="18"/>
-          <w:szCs w:val="18"/>
-        </w:rPr>
-        <w:t>sumBC</w:t>
-      </w:r>
-      <w:proofErr w:type="spellEnd"/>
-      <w:r>
-        <w:rPr>
-          <w:rFonts w:eastAsiaTheme="minorEastAsia"/>
-          <w:sz w:val="18"/>
-          <w:szCs w:val="18"/>
-        </w:rPr>
-        <w:t xml:space="preserve"> follows constraints </w:t>
-      </w:r>
-      <w:r>
-        <w:rPr>
-          <w:rFonts w:eastAsiaTheme="minorEastAsia"/>
-          <w:sz w:val="18"/>
-          <w:szCs w:val="18"/>
-        </w:rPr>
-        <w:t>H14 and H15 by doing</w:t>
-      </w:r>
-      <w:r>
-        <w:rPr>
-          <w:rFonts w:eastAsiaTheme="minorEastAsia"/>
-          <w:sz w:val="18"/>
-          <w:szCs w:val="18"/>
-        </w:rPr>
-        <w:t xml:space="preserve"> </w:t>
-      </w:r>
-      <w:r>
-        <w:rPr>
-          <w:rFonts w:eastAsiaTheme="minorEastAsia"/>
-          <w:sz w:val="18"/>
-          <w:szCs w:val="18"/>
-        </w:rPr>
-        <w:t>((E+F+21)**2-417)/E**2-(E+F)</w:t>
-      </w:r>
-      <w:r>
-        <w:rPr>
-          <w:rFonts w:eastAsiaTheme="minorEastAsia"/>
-          <w:sz w:val="18"/>
-          <w:szCs w:val="18"/>
-        </w:rPr>
-        <w:t xml:space="preserve"> </w:t>
-      </w:r>
-      <w:r>
-        <w:rPr>
-          <w:rFonts w:eastAsiaTheme="minorEastAsia"/>
-          <w:sz w:val="18"/>
-          <w:szCs w:val="18"/>
-        </w:rPr>
-        <w:t>%1==0</w:t>
-      </w:r>
-      <w:r>
-        <w:rPr>
-          <w:rFonts w:eastAsiaTheme="minorEastAsia"/>
-          <w:sz w:val="18"/>
-          <w:szCs w:val="18"/>
-        </w:rPr>
-        <w:t xml:space="preserve"> and </w:t>
-      </w:r>
-      <w:r>
-        <w:rPr>
-          <w:rFonts w:eastAsiaTheme="minorEastAsia"/>
-          <w:sz w:val="18"/>
-          <w:szCs w:val="18"/>
-        </w:rPr>
-        <w:t>((E+F+21)**2-417)/E**2-(E+F)</w:t>
-      </w:r>
-      <w:r>
-        <w:t xml:space="preserve"> </w:t>
-      </w:r>
-      <w:r>
-        <w:rPr>
-          <w:rFonts w:eastAsiaTheme="minorEastAsia"/>
-          <w:sz w:val="18"/>
-          <w:szCs w:val="18"/>
-        </w:rPr>
-        <w:t>&gt;(49-e-f)</w:t>
-      </w:r>
-      <w:r>
-        <w:rPr>
-          <w:rFonts w:eastAsiaTheme="minorEastAsia"/>
-          <w:sz w:val="18"/>
-          <w:szCs w:val="18"/>
-        </w:rPr>
-        <w:t>.</w:t>
-      </w:r>
-      <w:r>
-        <w:rPr>
-          <w:rFonts w:eastAsiaTheme="minorEastAsia"/>
-          <w:sz w:val="18"/>
-          <w:szCs w:val="18"/>
-        </w:rPr>
-        <w:t xml:space="preserve"> </w:t>
-      </w:r>
-      <w:r>
-        <w:rPr>
-          <w:rFonts w:eastAsiaTheme="minorEastAsia"/>
-          <w:sz w:val="18"/>
-          <w:szCs w:val="18"/>
-        </w:rPr>
-        <w:t xml:space="preserve">Or </w:t>
-      </w:r>
-      <w:proofErr w:type="spellStart"/>
-      <w:proofErr w:type="gramStart"/>
-      <w:r>
-        <w:rPr>
-          <w:rFonts w:eastAsiaTheme="minorEastAsia"/>
-          <w:sz w:val="18"/>
-          <w:szCs w:val="18"/>
-        </w:rPr>
-        <w:t>sumBC</w:t>
-      </w:r>
-      <w:proofErr w:type="spellEnd"/>
-      <w:r>
-        <w:rPr>
-          <w:rFonts w:eastAsiaTheme="minorEastAsia"/>
-          <w:sz w:val="18"/>
-          <w:szCs w:val="18"/>
-        </w:rPr>
-        <w:t>(</w:t>
-      </w:r>
-      <w:proofErr w:type="gramEnd"/>
-      <w:r>
-        <w:rPr>
-          <w:rFonts w:eastAsiaTheme="minorEastAsia"/>
-          <w:sz w:val="18"/>
-          <w:szCs w:val="18"/>
-        </w:rPr>
-        <w:t xml:space="preserve">e, f)%1==0 </w:t>
-      </w:r>
-      <w:r>
-        <w:rPr>
-          <w:rFonts w:eastAsiaTheme="minorEastAsia"/>
-          <w:sz w:val="18"/>
-          <w:szCs w:val="18"/>
-        </w:rPr>
-        <w:t>and</w:t>
-      </w:r>
-      <w:r>
-        <w:rPr>
-          <w:rFonts w:eastAsiaTheme="minorEastAsia"/>
-          <w:sz w:val="18"/>
-          <w:szCs w:val="18"/>
-        </w:rPr>
-        <w:t xml:space="preserve"> </w:t>
-      </w:r>
-      <w:proofErr w:type="spellStart"/>
-      <w:r>
-        <w:rPr>
-          <w:rFonts w:eastAsiaTheme="minorEastAsia"/>
-          <w:sz w:val="18"/>
-          <w:szCs w:val="18"/>
-        </w:rPr>
-        <w:t>sumBC</w:t>
-      </w:r>
-      <w:proofErr w:type="spellEnd"/>
-      <w:r>
-        <w:rPr>
-          <w:rFonts w:eastAsiaTheme="minorEastAsia"/>
-          <w:sz w:val="18"/>
-          <w:szCs w:val="18"/>
-        </w:rPr>
-        <w:t>(e, f)&gt;(49-e-f)</w:t>
-      </w:r>
-      <w:r>
-        <w:rPr>
-          <w:rFonts w:eastAsiaTheme="minorEastAsia"/>
-          <w:sz w:val="18"/>
-          <w:szCs w:val="18"/>
-        </w:rPr>
-        <w:t xml:space="preserve"> for better read ability</w:t>
-      </w:r>
-      <w:r>
-        <w:rPr>
-          <w:rFonts w:eastAsiaTheme="minorEastAsia"/>
-          <w:sz w:val="18"/>
-          <w:szCs w:val="18"/>
-        </w:rPr>
-        <w:t xml:space="preserve"> (note that no new vars need to be assigned to do </w:t>
-      </w:r>
-      <w:proofErr w:type="spellStart"/>
-      <w:r>
-        <w:rPr>
-          <w:rFonts w:eastAsiaTheme="minorEastAsia"/>
-          <w:sz w:val="18"/>
-          <w:szCs w:val="18"/>
-        </w:rPr>
-        <w:t>this</w:t>
-      </w:r>
-      <w:r>
-        <w:rPr>
-          <w:rFonts w:eastAsiaTheme="minorEastAsia"/>
-          <w:sz w:val="18"/>
-          <w:szCs w:val="18"/>
-        </w:rPr>
-        <w:t>.</w:t>
-      </w:r>
-      <w:r>
-        <w:rPr>
-          <w:rFonts w:eastAsiaTheme="minorEastAsia"/>
-          <w:sz w:val="18"/>
-          <w:szCs w:val="18"/>
-        </w:rPr>
-        <w:t>View</w:t>
-      </w:r>
-      <w:proofErr w:type="spellEnd"/>
-      <w:r>
-        <w:rPr>
-          <w:rFonts w:eastAsiaTheme="minorEastAsia"/>
-          <w:sz w:val="18"/>
-          <w:szCs w:val="18"/>
-        </w:rPr>
-        <w:t xml:space="preserve"> main.py line 11</w:t>
+        <w:t>View main.py line 11</w:t>
       </w:r>
       <w:r>
         <w:rPr>
@@ -3490,15 +3223,7 @@
           <w:sz w:val="18"/>
           <w:szCs w:val="18"/>
         </w:rPr>
-        <w:t xml:space="preserve">Problem b (with prob c constraints) nva = </w:t>
-      </w:r>
-      <w:r>
-        <w:rPr>
-          <w:rFonts w:eastAsiaTheme="minorEastAsia"/>
-          <w:sz w:val="18"/>
-          <w:szCs w:val="18"/>
-        </w:rPr>
-        <w:t>14</w:t>
+        <w:t>Problem b (with prob c constraints) nva = 14</w:t>
       </w:r>
     </w:p>
     <w:p>
@@ -3616,25 +3341,7 @@
           <w:sz w:val="18"/>
           <w:szCs w:val="18"/>
         </w:rPr>
-        <w:t xml:space="preserve">. </w:t>
-      </w:r>
-      <w:proofErr w:type="gramStart"/>
-      <w:r>
-        <w:rPr>
-          <w:rFonts w:eastAsiaTheme="minorEastAsia"/>
-          <w:sz w:val="18"/>
-          <w:szCs w:val="18"/>
-        </w:rPr>
-        <w:t>So</w:t>
-      </w:r>
-      <w:proofErr w:type="gramEnd"/>
-      <w:r>
-        <w:rPr>
-          <w:rFonts w:eastAsiaTheme="minorEastAsia"/>
-          <w:sz w:val="18"/>
-          <w:szCs w:val="18"/>
-        </w:rPr>
-        <w:t xml:space="preserve"> because a solution </w:t>
+        <w:t xml:space="preserve">. So because a solution </w:t>
       </w:r>
       <w:r>
         <w:rPr>
@@ -4025,7 +3732,23 @@
                     <w:sz w:val="18"/>
                     <w:szCs w:val="18"/>
                   </w:rPr>
-                  <m:t>·A+417</m:t>
+                  <m:t>·</m:t>
+                </m:r>
+                <m:r>
+                  <w:rPr>
+                    <w:rFonts w:ascii="Cambria Math" w:hAnsi="Cambria Math"/>
+                    <w:sz w:val="18"/>
+                    <w:szCs w:val="18"/>
+                  </w:rPr>
+                  <m:t>A</m:t>
+                </m:r>
+                <m:r>
+                  <w:rPr>
+                    <w:rFonts w:ascii="Cambria Math" w:hAnsi="Cambria Math"/>
+                    <w:sz w:val="18"/>
+                    <w:szCs w:val="18"/>
+                  </w:rPr>
+                  <m:t>+417</m:t>
                 </m:r>
               </m:oMath>
             </m:oMathPara>
@@ -4293,23 +4016,7 @@
                 <w:sz w:val="18"/>
                 <w:szCs w:val="18"/>
               </w:rPr>
-              <w:t xml:space="preserve">the min value for D is 1+1+21. Thus D &gt;=23 </w:t>
-            </w:r>
-            <w:proofErr w:type="gramStart"/>
-            <w:r>
-              <w:rPr>
-                <w:sz w:val="18"/>
-                <w:szCs w:val="18"/>
-              </w:rPr>
-              <w:t>i.e.</w:t>
-            </w:r>
-            <w:proofErr w:type="gramEnd"/>
-            <w:r>
-              <w:rPr>
-                <w:sz w:val="18"/>
-                <w:szCs w:val="18"/>
-              </w:rPr>
-              <w:t xml:space="preserve"> D &gt; 22 </w:t>
+              <w:t xml:space="preserve">the min value for D is 1+1+21. Thus D &gt;=23 i.e. D &gt; 22 </w:t>
             </w:r>
           </w:p>
           <w:p>
@@ -4750,23 +4457,7 @@
                 <w:sz w:val="18"/>
                 <w:szCs w:val="18"/>
               </w:rPr>
-              <w:t>he largest possible value for E will be the max value for D divided by the min value for A. Look at E1 for a simple explanation on why this is true (I say “simple</w:t>
-            </w:r>
-            <w:proofErr w:type="gramStart"/>
-            <w:r>
-              <w:rPr>
-                <w:sz w:val="18"/>
-                <w:szCs w:val="18"/>
-              </w:rPr>
-              <w:t>”</w:t>
-            </w:r>
-            <w:proofErr w:type="gramEnd"/>
-            <w:r>
-              <w:rPr>
-                <w:sz w:val="18"/>
-                <w:szCs w:val="18"/>
-              </w:rPr>
-              <w:t xml:space="preserve"> but it took me </w:t>
+              <w:t xml:space="preserve">he largest possible value for E will be the max value for D divided by the min value for A. Look at E1 for a simple explanation on why this is true (I say “simple” but it took me </w:t>
             </w:r>
             <w:r>
               <w:rPr>
@@ -5529,23 +5220,7 @@
                     <w:sz w:val="18"/>
                     <w:szCs w:val="18"/>
                   </w:rPr>
-                  <m:t>C&lt;5</m:t>
-                </m:r>
-                <m:r>
-                  <w:rPr>
-                    <w:rFonts w:ascii="Cambria Math" w:eastAsia="Calibri" w:hAnsi="Cambria Math" w:cs="Times New Roman"/>
-                    <w:sz w:val="18"/>
-                    <w:szCs w:val="18"/>
-                  </w:rPr>
-                  <m:t>1</m:t>
-                </m:r>
-                <m:r>
-                  <w:rPr>
-                    <w:rFonts w:ascii="Cambria Math" w:eastAsia="Calibri" w:hAnsi="Cambria Math" w:cs="Times New Roman"/>
-                    <w:sz w:val="18"/>
-                    <w:szCs w:val="18"/>
-                  </w:rPr>
-                  <m:t>-E-F-B</m:t>
+                  <m:t>C&lt;51-E-F-B</m:t>
                 </m:r>
               </m:oMath>
             </m:oMathPara>
@@ -5837,55 +5512,30 @@
                 <w:sz w:val="18"/>
                 <w:szCs w:val="18"/>
               </w:rPr>
-              <w:t xml:space="preserve"> </w:t>
-            </w:r>
-            <w:proofErr w:type="gramStart"/>
-            <w:r>
-              <w:rPr>
-                <w:sz w:val="18"/>
-                <w:szCs w:val="18"/>
-              </w:rPr>
-              <w:t>Thus</w:t>
-            </w:r>
-            <w:proofErr w:type="gramEnd"/>
-            <w:r>
-              <w:rPr>
-                <w:sz w:val="18"/>
-                <w:szCs w:val="18"/>
-              </w:rPr>
-              <w:t xml:space="preserve"> the result of this equation must also be an integer.</w:t>
-            </w:r>
-          </w:p>
-          <w:p>
-            <w:pPr>
-              <w:rPr>
-                <w:sz w:val="18"/>
-                <w:szCs w:val="18"/>
-              </w:rPr>
-            </w:pPr>
-          </w:p>
-          <w:p>
-            <w:pPr>
-              <w:rPr>
-                <w:sz w:val="18"/>
-                <w:szCs w:val="18"/>
-              </w:rPr>
-            </w:pPr>
-            <w:proofErr w:type="spellStart"/>
-            <w:r>
-              <w:rPr>
-                <w:sz w:val="18"/>
-                <w:szCs w:val="18"/>
-              </w:rPr>
-              <w:t>I.e</w:t>
-            </w:r>
-            <w:proofErr w:type="spellEnd"/>
-            <w:r>
-              <w:rPr>
-                <w:sz w:val="18"/>
-                <w:szCs w:val="18"/>
-              </w:rPr>
-              <w:t xml:space="preserve"> </w:t>
+              <w:t xml:space="preserve"> Thus the result of this equation must also be an integer.</w:t>
+            </w:r>
+          </w:p>
+          <w:p>
+            <w:pPr>
+              <w:rPr>
+                <w:sz w:val="18"/>
+                <w:szCs w:val="18"/>
+              </w:rPr>
+            </w:pPr>
+          </w:p>
+          <w:p>
+            <w:pPr>
+              <w:rPr>
+                <w:sz w:val="18"/>
+                <w:szCs w:val="18"/>
+              </w:rPr>
+            </w:pPr>
+            <w:r>
+              <w:rPr>
+                <w:sz w:val="18"/>
+                <w:szCs w:val="18"/>
+              </w:rPr>
+              <w:t xml:space="preserve">I.e </w:t>
             </w:r>
             <w:r>
               <w:rPr>
@@ -5981,23 +5631,7 @@
                 <w:sz w:val="18"/>
                 <w:szCs w:val="18"/>
               </w:rPr>
-              <w:t xml:space="preserve">We </w:t>
-            </w:r>
-            <w:proofErr w:type="gramStart"/>
-            <w:r>
-              <w:rPr>
-                <w:sz w:val="18"/>
-                <w:szCs w:val="18"/>
-              </w:rPr>
-              <w:t>don’t</w:t>
-            </w:r>
-            <w:proofErr w:type="gramEnd"/>
-            <w:r>
-              <w:rPr>
-                <w:sz w:val="18"/>
-                <w:szCs w:val="18"/>
-              </w:rPr>
-              <w:t xml:space="preserve"> need to know </w:t>
+              <w:t xml:space="preserve">We don’t need to know </w:t>
             </w:r>
             <w:r>
               <w:rPr>
@@ -6081,23 +5715,7 @@
                 <w:sz w:val="18"/>
                 <w:szCs w:val="18"/>
               </w:rPr>
-              <w:t xml:space="preserve"> an integer. </w:t>
-            </w:r>
-            <w:proofErr w:type="gramStart"/>
-            <w:r>
-              <w:rPr>
-                <w:sz w:val="18"/>
-                <w:szCs w:val="18"/>
-              </w:rPr>
-              <w:t>Therefore</w:t>
-            </w:r>
-            <w:proofErr w:type="gramEnd"/>
-            <w:r>
-              <w:rPr>
-                <w:sz w:val="18"/>
-                <w:szCs w:val="18"/>
-              </w:rPr>
-              <w:t xml:space="preserve"> </w:t>
+              <w:t xml:space="preserve"> an integer. Therefore </w:t>
             </w:r>
             <w:r>
               <w:rPr>
@@ -6318,23 +5936,7 @@
                     <w:sz w:val="16"/>
                     <w:szCs w:val="16"/>
                   </w:rPr>
-                  <m:t xml:space="preserve">-(E+F) </m:t>
-                </m:r>
-                <m:r>
-                  <w:rPr>
-                    <w:rFonts w:ascii="Cambria Math" w:hAnsi="Cambria Math"/>
-                    <w:sz w:val="16"/>
-                    <w:szCs w:val="16"/>
-                  </w:rPr>
-                  <m:t>&lt;5</m:t>
-                </m:r>
-                <m:r>
-                  <w:rPr>
-                    <w:rFonts w:ascii="Cambria Math" w:hAnsi="Cambria Math"/>
-                    <w:sz w:val="16"/>
-                    <w:szCs w:val="16"/>
-                  </w:rPr>
-                  <m:t>1</m:t>
+                  <m:t>-(E+F) &lt;51</m:t>
                 </m:r>
                 <m:r>
                   <m:rPr>
@@ -6418,14 +6020,7 @@
                 <w:sz w:val="18"/>
                 <w:szCs w:val="18"/>
               </w:rPr>
-              <w:t xml:space="preserve">B+C+E+F </w:t>
-            </w:r>
-            <w:r>
-              <w:rPr>
-                <w:sz w:val="18"/>
-                <w:szCs w:val="18"/>
-              </w:rPr>
-              <w:t>&lt;</w:t>
+              <w:t>B+C+E+F &lt;</w:t>
             </w:r>
             <w:r>
               <w:rPr>
@@ -6447,28 +6042,7 @@
                 <w:sz w:val="18"/>
                 <w:szCs w:val="18"/>
               </w:rPr>
-              <w:t>B+C &lt;</w:t>
-            </w:r>
-            <w:r>
-              <w:rPr>
-                <w:sz w:val="18"/>
-                <w:szCs w:val="18"/>
-              </w:rPr>
-              <w:t xml:space="preserve"> </w:t>
-            </w:r>
-            <w:r>
-              <w:rPr>
-                <w:sz w:val="18"/>
-                <w:szCs w:val="18"/>
-              </w:rPr>
-              <w:t>51</w:t>
-            </w:r>
-            <w:r>
-              <w:rPr>
-                <w:sz w:val="18"/>
-                <w:szCs w:val="18"/>
-              </w:rPr>
-              <w:t xml:space="preserve"> - (E+F)</w:t>
+              <w:t>B+C &lt; 51 - (E+F)</w:t>
             </w:r>
           </w:p>
           <w:p>
@@ -7265,7 +6839,19 @@
                             <w:sz w:val="18"/>
                             <w:szCs w:val="18"/>
                           </w:rPr>
-                          <m:t>-G</m:t>
+                          <m:t>-</m:t>
+                        </m:r>
+                        <m:r>
+                          <m:rPr>
+                            <m:sty m:val="p"/>
+                          </m:rPr>
+                          <w:rPr>
+                            <w:rFonts w:ascii="Cambria Math" w:eastAsia="Liberation Serif" w:hAnsi="Cambria Math" w:cs="Liberation Serif"/>
+                            <w:color w:val="000000"/>
+                            <w:sz w:val="18"/>
+                            <w:szCs w:val="18"/>
+                          </w:rPr>
+                          <m:t>G</m:t>
                         </m:r>
                       </m:e>
                     </m:d>
@@ -8250,17 +7836,8 @@
                 <w:sz w:val="18"/>
                 <w:szCs w:val="18"/>
               </w:rPr>
-              <w:t xml:space="preserve"> for </w:t>
-            </w:r>
-            <w:proofErr w:type="gramStart"/>
-            <w:r>
-              <w:rPr>
-                <w:sz w:val="18"/>
-                <w:szCs w:val="18"/>
-              </w:rPr>
-              <w:t>more</w:t>
-            </w:r>
-            <w:proofErr w:type="gramEnd"/>
+              <w:t xml:space="preserve"> for more</w:t>
+            </w:r>
           </w:p>
           <w:p>
             <w:pPr>
@@ -8459,23 +8036,7 @@
                 <w:sz w:val="18"/>
                 <w:szCs w:val="18"/>
               </w:rPr>
-              <w:t xml:space="preserve">. </w:t>
-            </w:r>
-            <w:proofErr w:type="gramStart"/>
-            <w:r>
-              <w:rPr>
-                <w:sz w:val="18"/>
-                <w:szCs w:val="18"/>
-              </w:rPr>
-              <w:t>Thus</w:t>
-            </w:r>
-            <w:proofErr w:type="gramEnd"/>
-            <w:r>
-              <w:rPr>
-                <w:sz w:val="18"/>
-                <w:szCs w:val="18"/>
-              </w:rPr>
-              <w:t xml:space="preserve"> we </w:t>
+              <w:t xml:space="preserve">. Thus we </w:t>
             </w:r>
             <w:r>
               <w:rPr>
@@ -8658,9 +8219,8 @@
                 <w:sz w:val="18"/>
                 <w:szCs w:val="18"/>
               </w:rPr>
-              <w:t xml:space="preserve">C7 </w:t>
-            </w:r>
-            <w:proofErr w:type="gramStart"/>
+              <w:t xml:space="preserve">C7 and </w:t>
+            </w:r>
             <w:r>
               <w:rPr>
                 <w:rFonts w:eastAsia="Calibri" w:cs="Times New Roman"/>
@@ -8668,7 +8228,7 @@
                 <w:sz w:val="18"/>
                 <w:szCs w:val="18"/>
               </w:rPr>
-              <w:t xml:space="preserve">and </w:t>
+              <w:t xml:space="preserve"> </w:t>
             </w:r>
             <w:r>
               <w:rPr>
@@ -8677,18 +8237,8 @@
                 <w:sz w:val="18"/>
                 <w:szCs w:val="18"/>
               </w:rPr>
-              <w:t xml:space="preserve"> </w:t>
-            </w:r>
-            <w:r>
-              <w:rPr>
-                <w:rFonts w:eastAsia="Calibri" w:cs="Times New Roman"/>
-                <w:color w:val="000000"/>
-                <w:sz w:val="18"/>
-                <w:szCs w:val="18"/>
-              </w:rPr>
               <w:t>with</w:t>
             </w:r>
-            <w:proofErr w:type="gramEnd"/>
             <w:r>
               <w:rPr>
                 <w:rFonts w:eastAsia="Calibri" w:cs="Times New Roman"/>
@@ -9000,21 +8550,12 @@
               </w:rPr>
               <w:t xml:space="preserve">From </w:t>
             </w:r>
-            <w:proofErr w:type="spellStart"/>
-            <w:r>
-              <w:rPr>
-                <w:sz w:val="18"/>
-                <w:szCs w:val="18"/>
-              </w:rPr>
-              <w:t>from</w:t>
-            </w:r>
-            <w:proofErr w:type="spellEnd"/>
-            <w:r>
-              <w:rPr>
-                <w:sz w:val="18"/>
-                <w:szCs w:val="18"/>
-              </w:rPr>
-              <w:t xml:space="preserve"> </w:t>
+            <w:r>
+              <w:rPr>
+                <w:sz w:val="18"/>
+                <w:szCs w:val="18"/>
+              </w:rPr>
+              <w:t xml:space="preserve">from </w:t>
             </w:r>
             <w:r>
               <w:rPr>
@@ -9214,7 +8755,19 @@
                             <w:sz w:val="18"/>
                             <w:szCs w:val="18"/>
                           </w:rPr>
-                          <m:t>-G</m:t>
+                          <m:t>-</m:t>
+                        </m:r>
+                        <m:r>
+                          <m:rPr>
+                            <m:sty m:val="p"/>
+                          </m:rPr>
+                          <w:rPr>
+                            <w:rFonts w:ascii="Cambria Math" w:eastAsia="Liberation Serif" w:hAnsi="Cambria Math" w:cs="Liberation Serif"/>
+                            <w:color w:val="000000"/>
+                            <w:sz w:val="18"/>
+                            <w:szCs w:val="18"/>
+                          </w:rPr>
+                          <m:t>G</m:t>
                         </m:r>
                       </m:e>
                     </m:d>
@@ -9582,23 +9135,7 @@
                 <w:sz w:val="18"/>
                 <w:szCs w:val="18"/>
               </w:rPr>
-              <w:t xml:space="preserve">the cube root of a negative number, it becomes complex. And I </w:t>
-            </w:r>
-            <w:proofErr w:type="gramStart"/>
-            <w:r>
-              <w:rPr>
-                <w:sz w:val="18"/>
-                <w:szCs w:val="18"/>
-              </w:rPr>
-              <w:t>is</w:t>
-            </w:r>
-            <w:proofErr w:type="gramEnd"/>
-            <w:r>
-              <w:rPr>
-                <w:sz w:val="18"/>
-                <w:szCs w:val="18"/>
-              </w:rPr>
-              <w:t xml:space="preserve"> not allowed to be a complex number.</w:t>
+              <w:t>the cube root of a negative number, it becomes complex. And I is not allowed to be a complex number.</w:t>
             </w:r>
           </w:p>
         </w:tc>
@@ -10262,7 +9799,6 @@
                 <w:szCs w:val="18"/>
               </w:rPr>
             </w:pPr>
-            <w:proofErr w:type="gramStart"/>
             <w:r>
               <w:rPr>
                 <w:rFonts w:eastAsiaTheme="minorEastAsia"/>
@@ -10288,9 +9824,8 @@
                 <w:sz w:val="18"/>
                 <w:szCs w:val="18"/>
               </w:rPr>
-              <w:t xml:space="preserve"> it</w:t>
-            </w:r>
-            <w:proofErr w:type="gramEnd"/>
+              <w:t xml:space="preserve"> it should be obvious</w:t>
+            </w:r>
             <w:r>
               <w:rPr>
                 <w:rFonts w:eastAsiaTheme="minorEastAsia"/>
@@ -10298,7 +9833,7 @@
                 <w:sz w:val="18"/>
                 <w:szCs w:val="18"/>
               </w:rPr>
-              <w:t xml:space="preserve"> should be obvious</w:t>
+              <w:t xml:space="preserve"> that we can limit the possible values for C</w:t>
             </w:r>
             <w:r>
               <w:rPr>
@@ -10307,7 +9842,7 @@
                 <w:sz w:val="18"/>
                 <w:szCs w:val="18"/>
               </w:rPr>
-              <w:t xml:space="preserve"> that we can limit the possible values for C</w:t>
+              <w:t xml:space="preserve"> because of the domain</w:t>
             </w:r>
             <w:r>
               <w:rPr>
@@ -10316,27 +9851,27 @@
                 <w:sz w:val="18"/>
                 <w:szCs w:val="18"/>
               </w:rPr>
-              <w:t xml:space="preserve"> because of the domain</w:t>
-            </w:r>
-            <w:r>
+              <w:t xml:space="preserve"> F. </w:t>
+            </w:r>
+          </w:p>
+          <w:p>
+            <w:pPr>
               <w:rPr>
                 <w:rFonts w:eastAsiaTheme="minorEastAsia"/>
                 <w:color w:val="000000"/>
                 <w:sz w:val="18"/>
                 <w:szCs w:val="18"/>
               </w:rPr>
-              <w:t xml:space="preserve"> F. </w:t>
-            </w:r>
-          </w:p>
-          <w:p>
-            <w:pPr>
+            </w:pPr>
+            <w:r>
               <w:rPr>
                 <w:rFonts w:eastAsiaTheme="minorEastAsia"/>
                 <w:color w:val="000000"/>
                 <w:sz w:val="18"/>
                 <w:szCs w:val="18"/>
               </w:rPr>
-            </w:pPr>
+              <w:t xml:space="preserve">C &gt; 1 because </w:t>
+            </w:r>
             <w:r>
               <w:rPr>
                 <w:rFonts w:eastAsiaTheme="minorEastAsia"/>
@@ -10344,7 +9879,7 @@
                 <w:sz w:val="18"/>
                 <w:szCs w:val="18"/>
               </w:rPr>
-              <w:t xml:space="preserve">C &gt; 1 because </w:t>
+              <w:t xml:space="preserve">C=1 would yield F=100, which is </w:t>
             </w:r>
             <w:r>
               <w:rPr>
@@ -10353,27 +9888,27 @@
                 <w:sz w:val="18"/>
                 <w:szCs w:val="18"/>
               </w:rPr>
-              <w:t xml:space="preserve">C=1 would yield F=100, which is </w:t>
-            </w:r>
-            <w:r>
+              <w:t>not allowed.</w:t>
+            </w:r>
+          </w:p>
+          <w:p>
+            <w:pPr>
               <w:rPr>
                 <w:rFonts w:eastAsiaTheme="minorEastAsia"/>
                 <w:color w:val="000000"/>
                 <w:sz w:val="18"/>
                 <w:szCs w:val="18"/>
               </w:rPr>
-              <w:t>not allowed.</w:t>
-            </w:r>
-          </w:p>
-          <w:p>
-            <w:pPr>
+            </w:pPr>
+            <w:r>
               <w:rPr>
                 <w:rFonts w:eastAsiaTheme="minorEastAsia"/>
                 <w:color w:val="000000"/>
                 <w:sz w:val="18"/>
                 <w:szCs w:val="18"/>
               </w:rPr>
-            </w:pPr>
+              <w:t xml:space="preserve">C &lt; 5 because </w:t>
+            </w:r>
             <w:r>
               <w:rPr>
                 <w:rFonts w:eastAsiaTheme="minorEastAsia"/>
@@ -10381,7 +9916,7 @@
                 <w:sz w:val="18"/>
                 <w:szCs w:val="18"/>
               </w:rPr>
-              <w:t xml:space="preserve">C &lt; 5 because </w:t>
+              <w:t xml:space="preserve">C </w:t>
             </w:r>
             <w:r>
               <w:rPr>
@@ -10390,7 +9925,7 @@
                 <w:sz w:val="18"/>
                 <w:szCs w:val="18"/>
               </w:rPr>
-              <w:t xml:space="preserve">C </w:t>
+              <w:t>= 5</w:t>
             </w:r>
             <w:r>
               <w:rPr>
@@ -10399,7 +9934,7 @@
                 <w:sz w:val="18"/>
                 <w:szCs w:val="18"/>
               </w:rPr>
-              <w:t>= 5</w:t>
+              <w:t xml:space="preserve"> </w:t>
             </w:r>
             <w:r>
               <w:rPr>
@@ -10408,7 +9943,7 @@
                 <w:sz w:val="18"/>
                 <w:szCs w:val="18"/>
               </w:rPr>
-              <w:t xml:space="preserve"> </w:t>
+              <w:t>yields a decimal</w:t>
             </w:r>
             <w:r>
               <w:rPr>
@@ -10417,7 +9952,7 @@
                 <w:sz w:val="18"/>
                 <w:szCs w:val="18"/>
               </w:rPr>
-              <w:t>yields a decimal</w:t>
+              <w:t>, and</w:t>
             </w:r>
             <w:r>
               <w:rPr>
@@ -10426,7 +9961,7 @@
                 <w:sz w:val="18"/>
                 <w:szCs w:val="18"/>
               </w:rPr>
-              <w:t>, and</w:t>
+              <w:t xml:space="preserve"> any larger value for C will</w:t>
             </w:r>
             <w:r>
               <w:rPr>
@@ -10435,7 +9970,7 @@
                 <w:sz w:val="18"/>
                 <w:szCs w:val="18"/>
               </w:rPr>
-              <w:t xml:space="preserve"> any larger value for C will</w:t>
+              <w:t xml:space="preserve"> </w:t>
             </w:r>
             <w:r>
               <w:rPr>
@@ -10444,7 +9979,7 @@
                 <w:sz w:val="18"/>
                 <w:szCs w:val="18"/>
               </w:rPr>
-              <w:t xml:space="preserve"> </w:t>
+              <w:t xml:space="preserve">yield </w:t>
             </w:r>
             <w:r>
               <w:rPr>
@@ -10453,7 +9988,7 @@
                 <w:sz w:val="18"/>
                 <w:szCs w:val="18"/>
               </w:rPr>
-              <w:t xml:space="preserve">yield </w:t>
+              <w:t>negative</w:t>
             </w:r>
             <w:r>
               <w:rPr>
@@ -10462,7 +9997,7 @@
                 <w:sz w:val="18"/>
                 <w:szCs w:val="18"/>
               </w:rPr>
-              <w:t>negative</w:t>
+              <w:t xml:space="preserve"> values for F</w:t>
             </w:r>
             <w:r>
               <w:rPr>
@@ -10471,36 +10006,7 @@
                 <w:sz w:val="18"/>
                 <w:szCs w:val="18"/>
               </w:rPr>
-              <w:t xml:space="preserve"> values for </w:t>
-            </w:r>
-            <w:proofErr w:type="gramStart"/>
-            <w:r>
-              <w:rPr>
-                <w:rFonts w:eastAsiaTheme="minorEastAsia"/>
-                <w:color w:val="000000"/>
-                <w:sz w:val="18"/>
-                <w:szCs w:val="18"/>
-              </w:rPr>
-              <w:t>F</w:t>
-            </w:r>
-            <w:r>
-              <w:rPr>
-                <w:rFonts w:eastAsiaTheme="minorEastAsia"/>
-                <w:color w:val="000000"/>
-                <w:sz w:val="18"/>
-                <w:szCs w:val="18"/>
-              </w:rPr>
-              <w:t>;</w:t>
-            </w:r>
-            <w:proofErr w:type="gramEnd"/>
-            <w:r>
-              <w:rPr>
-                <w:rFonts w:eastAsiaTheme="minorEastAsia"/>
-                <w:color w:val="000000"/>
-                <w:sz w:val="18"/>
-                <w:szCs w:val="18"/>
-              </w:rPr>
-              <w:t xml:space="preserve"> </w:t>
+              <w:t xml:space="preserve">; </w:t>
             </w:r>
             <w:r>
               <w:rPr>
@@ -10722,14 +10228,7 @@
                 <w:sz w:val="18"/>
                 <w:szCs w:val="18"/>
               </w:rPr>
-              <w:t xml:space="preserve"> </w:t>
-            </w:r>
-            <w:r>
-              <w:rPr>
-                <w:sz w:val="18"/>
-                <w:szCs w:val="18"/>
-              </w:rPr>
-              <w:t>and G=11 from H21</w:t>
+              <w:t xml:space="preserve"> and G=11 from H21</w:t>
             </w:r>
           </w:p>
         </w:tc>
@@ -10805,14 +10304,7 @@
                 <w:sz w:val="18"/>
                 <w:szCs w:val="18"/>
               </w:rPr>
-              <w:t xml:space="preserve">From </w:t>
-            </w:r>
-            <w:r>
-              <w:rPr>
-                <w:sz w:val="18"/>
-                <w:szCs w:val="18"/>
-              </w:rPr>
-              <w:t>H25</w:t>
+              <w:t>From H25</w:t>
             </w:r>
           </w:p>
           <w:p>
@@ -11305,29 +10797,7 @@
                 <w:sz w:val="18"/>
                 <w:szCs w:val="18"/>
               </w:rPr>
-              <w:t xml:space="preserve">  F needs to be </w:t>
-            </w:r>
-            <w:proofErr w:type="spellStart"/>
-            <w:proofErr w:type="gramStart"/>
-            <w:r>
-              <w:rPr>
-                <w:rFonts w:eastAsiaTheme="minorEastAsia"/>
-                <w:color w:val="000000"/>
-                <w:sz w:val="18"/>
-                <w:szCs w:val="18"/>
-              </w:rPr>
-              <w:t>it’s</w:t>
-            </w:r>
-            <w:proofErr w:type="spellEnd"/>
-            <w:proofErr w:type="gramEnd"/>
-            <w:r>
-              <w:rPr>
-                <w:rFonts w:eastAsiaTheme="minorEastAsia"/>
-                <w:color w:val="000000"/>
-                <w:sz w:val="18"/>
-                <w:szCs w:val="18"/>
-              </w:rPr>
-              <w:t xml:space="preserve"> min (from H24) to find min for I</w:t>
+              <w:t xml:space="preserve">  F needs to be it’s min (from H24) to find min for I</w:t>
             </w:r>
           </w:p>
           <w:p>
@@ -11451,27 +10921,7 @@
                 <w:sz w:val="18"/>
                 <w:szCs w:val="18"/>
               </w:rPr>
-              <w:t xml:space="preserve">Same is done to find max of I, but using the max </w:t>
-            </w:r>
-            <w:proofErr w:type="spellStart"/>
-            <w:r>
-              <w:rPr>
-                <w:rFonts w:eastAsiaTheme="minorEastAsia"/>
-                <w:color w:val="000000"/>
-                <w:sz w:val="18"/>
-                <w:szCs w:val="18"/>
-              </w:rPr>
-              <w:t>val</w:t>
-            </w:r>
-            <w:proofErr w:type="spellEnd"/>
-            <w:r>
-              <w:rPr>
-                <w:rFonts w:eastAsiaTheme="minorEastAsia"/>
-                <w:color w:val="000000"/>
-                <w:sz w:val="18"/>
-                <w:szCs w:val="18"/>
-              </w:rPr>
-              <w:t xml:space="preserve"> of F which is 20 (from H24) </w:t>
+              <w:t xml:space="preserve">Same is done to find max of I, but using the max val of F which is 20 (from H24) </w:t>
             </w:r>
           </w:p>
           <w:p>
@@ -12200,7 +11650,19 @@
                     <w:sz w:val="18"/>
                     <w:szCs w:val="18"/>
                   </w:rPr>
-                  <m:t>*N</m:t>
+                  <m:t>*</m:t>
+                </m:r>
+                <m:r>
+                  <m:rPr>
+                    <m:sty m:val="p"/>
+                  </m:rPr>
+                  <w:rPr>
+                    <w:rFonts w:ascii="Cambria Math" w:eastAsia="Liberation Serif" w:hAnsi="Cambria Math" w:cs="Liberation Serif"/>
+                    <w:color w:val="000000"/>
+                    <w:sz w:val="18"/>
+                    <w:szCs w:val="18"/>
+                  </w:rPr>
+                  <m:t>N</m:t>
                 </m:r>
               </m:oMath>
             </m:oMathPara>
@@ -12440,7 +11902,79 @@
                     <w:sz w:val="18"/>
                     <w:szCs w:val="18"/>
                   </w:rPr>
-                  <m:t>=G*H*I*B+133</m:t>
+                  <m:t>=</m:t>
+                </m:r>
+                <m:r>
+                  <w:rPr>
+                    <w:rFonts w:ascii="Cambria Math" w:eastAsia="Calibri" w:hAnsi="Cambria Math" w:cs="Times New Roman"/>
+                    <w:color w:val="000000"/>
+                    <w:sz w:val="18"/>
+                    <w:szCs w:val="18"/>
+                  </w:rPr>
+                  <m:t>G</m:t>
+                </m:r>
+                <m:r>
+                  <w:rPr>
+                    <w:rFonts w:ascii="Cambria Math" w:eastAsia="Calibri" w:hAnsi="Cambria Math" w:cs="Times New Roman"/>
+                    <w:color w:val="000000"/>
+                    <w:sz w:val="18"/>
+                    <w:szCs w:val="18"/>
+                  </w:rPr>
+                  <m:t>*</m:t>
+                </m:r>
+                <m:r>
+                  <w:rPr>
+                    <w:rFonts w:ascii="Cambria Math" w:eastAsia="Calibri" w:hAnsi="Cambria Math" w:cs="Times New Roman"/>
+                    <w:color w:val="000000"/>
+                    <w:sz w:val="18"/>
+                    <w:szCs w:val="18"/>
+                  </w:rPr>
+                  <m:t>H</m:t>
+                </m:r>
+                <m:r>
+                  <w:rPr>
+                    <w:rFonts w:ascii="Cambria Math" w:eastAsia="Calibri" w:hAnsi="Cambria Math" w:cs="Times New Roman"/>
+                    <w:color w:val="000000"/>
+                    <w:sz w:val="18"/>
+                    <w:szCs w:val="18"/>
+                  </w:rPr>
+                  <m:t>*</m:t>
+                </m:r>
+                <m:r>
+                  <w:rPr>
+                    <w:rFonts w:ascii="Cambria Math" w:eastAsia="Calibri" w:hAnsi="Cambria Math" w:cs="Times New Roman"/>
+                    <w:color w:val="000000"/>
+                    <w:sz w:val="18"/>
+                    <w:szCs w:val="18"/>
+                  </w:rPr>
+                  <m:t>I</m:t>
+                </m:r>
+                <m:r>
+                  <w:rPr>
+                    <w:rFonts w:ascii="Cambria Math" w:eastAsia="Calibri" w:hAnsi="Cambria Math" w:cs="Times New Roman"/>
+                    <w:color w:val="000000"/>
+                    <w:sz w:val="18"/>
+                    <w:szCs w:val="18"/>
+                  </w:rPr>
+                  <m:t>*</m:t>
+                </m:r>
+                <m:r>
+                  <w:rPr>
+                    <w:rFonts w:ascii="Cambria Math" w:eastAsia="Calibri" w:hAnsi="Cambria Math" w:cs="Times New Roman"/>
+                    <w:color w:val="000000"/>
+                    <w:sz w:val="18"/>
+                    <w:szCs w:val="18"/>
+                  </w:rPr>
+                  <m:t>B</m:t>
+                </m:r>
+                <m:r>
+                  <w:rPr>
+                    <w:rFonts w:ascii="Cambria Math" w:eastAsia="Calibri" w:hAnsi="Cambria Math" w:cs="Times New Roman"/>
+                    <w:color w:val="000000"/>
+                    <w:sz w:val="18"/>
+                    <w:szCs w:val="18"/>
+                  </w:rPr>
+                  <m:t>+133</m:t>
                 </m:r>
               </m:oMath>
             </m:oMathPara>
@@ -12690,7 +12224,25 @@
                         <w:sz w:val="18"/>
                         <w:szCs w:val="18"/>
                       </w:rPr>
-                      <m:t>L+B</m:t>
+                      <m:t>L</m:t>
+                    </m:r>
+                    <m:r>
+                      <w:rPr>
+                        <w:rFonts w:ascii="Cambria Math" w:eastAsia="Calibri" w:hAnsi="Cambria Math" w:cs="Times New Roman"/>
+                        <w:color w:val="000000"/>
+                        <w:sz w:val="18"/>
+                        <w:szCs w:val="18"/>
+                      </w:rPr>
+                      <m:t>+</m:t>
+                    </m:r>
+                    <m:r>
+                      <w:rPr>
+                        <w:rFonts w:ascii="Cambria Math" w:eastAsia="Calibri" w:hAnsi="Cambria Math" w:cs="Times New Roman"/>
+                        <w:color w:val="000000"/>
+                        <w:sz w:val="18"/>
+                        <w:szCs w:val="18"/>
+                      </w:rPr>
+                      <m:t>B</m:t>
                     </m:r>
                   </m:e>
                 </m:d>
@@ -12701,7 +12253,16 @@
                     <w:sz w:val="18"/>
                     <w:szCs w:val="18"/>
                   </w:rPr>
-                  <m:t>*K</m:t>
+                  <m:t>*</m:t>
+                </m:r>
+                <m:r>
+                  <w:rPr>
+                    <w:rFonts w:ascii="Cambria Math" w:eastAsia="Calibri" w:hAnsi="Cambria Math" w:cs="Times New Roman"/>
+                    <w:color w:val="000000"/>
+                    <w:sz w:val="18"/>
+                    <w:szCs w:val="18"/>
+                  </w:rPr>
+                  <m:t>K</m:t>
                 </m:r>
               </m:oMath>
             </m:oMathPara>
@@ -12869,23 +12430,7 @@
                 <w:sz w:val="18"/>
                 <w:szCs w:val="18"/>
               </w:rPr>
-              <w:t xml:space="preserve">Let </w:t>
-            </w:r>
-            <w:proofErr w:type="spellStart"/>
-            <w:r>
-              <w:rPr>
-                <w:sz w:val="18"/>
-                <w:szCs w:val="18"/>
-              </w:rPr>
-              <w:t>M</w:t>
-            </w:r>
-            <w:proofErr w:type="spellEnd"/>
-            <w:r>
-              <w:rPr>
-                <w:sz w:val="18"/>
-                <w:szCs w:val="18"/>
-              </w:rPr>
-              <w:t xml:space="preserve"> be max</w:t>
+              <w:t>Let M be max</w:t>
             </w:r>
             <w:r>
               <w:rPr>
@@ -13092,27 +12637,7 @@
                 <w:sz w:val="18"/>
                 <w:szCs w:val="18"/>
               </w:rPr>
-              <w:t xml:space="preserve">because M and O </w:t>
-            </w:r>
-            <w:proofErr w:type="gramStart"/>
-            <w:r>
-              <w:rPr>
-                <w:rFonts w:eastAsiaTheme="minorEastAsia"/>
-                <w:color w:val="000000"/>
-                <w:sz w:val="18"/>
-                <w:szCs w:val="18"/>
-              </w:rPr>
-              <w:t>have to</w:t>
-            </w:r>
-            <w:proofErr w:type="gramEnd"/>
-            <w:r>
-              <w:rPr>
-                <w:rFonts w:eastAsiaTheme="minorEastAsia"/>
-                <w:color w:val="000000"/>
-                <w:sz w:val="18"/>
-                <w:szCs w:val="18"/>
-              </w:rPr>
-              <w:t xml:space="preserve"> be 50 or less each.</w:t>
+              <w:t>because M and O have to be 50 or less each.</w:t>
             </w:r>
             <w:r>
               <w:rPr>
@@ -13320,19 +12845,7 @@
                     <w:sz w:val="18"/>
                     <w:szCs w:val="18"/>
                   </w:rPr>
-                  <m:t>K % 2=0</m:t>
-                </m:r>
-                <m:r>
-                  <m:rPr>
-                    <m:sty m:val="bi"/>
-                  </m:rPr>
-                  <w:rPr>
-                    <w:rFonts w:ascii="Cambria Math" w:eastAsia="Calibri" w:hAnsi="Cambria Math" w:cs="Times New Roman"/>
-                    <w:color w:val="000000"/>
-                    <w:sz w:val="18"/>
-                    <w:szCs w:val="18"/>
-                  </w:rPr>
-                  <m:t xml:space="preserve"> </m:t>
+                  <m:t xml:space="preserve">K % 2=0 </m:t>
                 </m:r>
               </m:oMath>
             </m:oMathPara>
@@ -13392,23 +12905,7 @@
                 <w:sz w:val="18"/>
                 <w:szCs w:val="18"/>
               </w:rPr>
-              <w:t xml:space="preserve">less </w:t>
-            </w:r>
-            <w:proofErr w:type="spellStart"/>
-            <w:r>
-              <w:rPr>
-                <w:sz w:val="18"/>
-                <w:szCs w:val="18"/>
-              </w:rPr>
-              <w:t>then</w:t>
-            </w:r>
-            <w:proofErr w:type="spellEnd"/>
-            <w:r>
-              <w:rPr>
-                <w:sz w:val="18"/>
-                <w:szCs w:val="18"/>
-              </w:rPr>
-              <w:t xml:space="preserve"> 4, it will result in M being negative which is not allowed.</w:t>
+              <w:t>less then 4, it will result in M being negative which is not allowed.</w:t>
             </w:r>
           </w:p>
           <w:p>
@@ -13843,7 +13340,25 @@
                             <w:sz w:val="18"/>
                             <w:szCs w:val="18"/>
                           </w:rPr>
-                          <m:t>L+B</m:t>
+                          <m:t>L</m:t>
+                        </m:r>
+                        <m:r>
+                          <w:rPr>
+                            <w:rFonts w:ascii="Cambria Math" w:eastAsia="Calibri" w:hAnsi="Cambria Math" w:cs="Times New Roman"/>
+                            <w:color w:val="000000"/>
+                            <w:sz w:val="18"/>
+                            <w:szCs w:val="18"/>
+                          </w:rPr>
+                          <m:t>+</m:t>
+                        </m:r>
+                        <m:r>
+                          <w:rPr>
+                            <w:rFonts w:ascii="Cambria Math" w:eastAsia="Calibri" w:hAnsi="Cambria Math" w:cs="Times New Roman"/>
+                            <w:color w:val="000000"/>
+                            <w:sz w:val="18"/>
+                            <w:szCs w:val="18"/>
+                          </w:rPr>
+                          <m:t>B</m:t>
                         </m:r>
                       </m:e>
                     </m:d>
@@ -13854,7 +13369,25 @@
                         <w:sz w:val="18"/>
                         <w:szCs w:val="18"/>
                       </w:rPr>
-                      <m:t>*K-</m:t>
+                      <m:t>*</m:t>
+                    </m:r>
+                    <m:r>
+                      <w:rPr>
+                        <w:rFonts w:ascii="Cambria Math" w:eastAsia="Calibri" w:hAnsi="Cambria Math" w:cs="Times New Roman"/>
+                        <w:color w:val="000000"/>
+                        <w:sz w:val="18"/>
+                        <w:szCs w:val="18"/>
+                      </w:rPr>
+                      <m:t>K</m:t>
+                    </m:r>
+                    <m:r>
+                      <w:rPr>
+                        <w:rFonts w:ascii="Cambria Math" w:eastAsia="Calibri" w:hAnsi="Cambria Math" w:cs="Times New Roman"/>
+                        <w:color w:val="000000"/>
+                        <w:sz w:val="18"/>
+                        <w:szCs w:val="18"/>
+                      </w:rPr>
+                      <m:t>-</m:t>
                     </m:r>
                     <m:r>
                       <m:rPr>
@@ -13998,23 +13531,7 @@
                 <w:sz w:val="18"/>
                 <w:szCs w:val="18"/>
               </w:rPr>
-              <w:t xml:space="preserve">it is only a theory and not a </w:t>
-            </w:r>
-            <w:proofErr w:type="gramStart"/>
-            <w:r>
-              <w:rPr>
-                <w:sz w:val="18"/>
-                <w:szCs w:val="18"/>
-              </w:rPr>
-              <w:t>proof</w:t>
-            </w:r>
-            <w:proofErr w:type="gramEnd"/>
-            <w:r>
-              <w:rPr>
-                <w:sz w:val="18"/>
-                <w:szCs w:val="18"/>
-              </w:rPr>
-              <w:t xml:space="preserve"> so I chose not to use it</w:t>
+              <w:t>it is only a theory and not a proof so I chose not to use it</w:t>
             </w:r>
           </w:p>
         </w:tc>
@@ -14252,7 +13769,6 @@
               </w:rPr>
               <w:t xml:space="preserve"> </w:t>
             </w:r>
-            <w:proofErr w:type="gramStart"/>
             <w:r>
               <w:rPr>
                 <w:sz w:val="18"/>
@@ -14260,7 +13776,6 @@
               </w:rPr>
               <w:t>constraint</w:t>
             </w:r>
-            <w:proofErr w:type="gramEnd"/>
             <w:r>
               <w:rPr>
                 <w:sz w:val="18"/>
@@ -14503,33 +14018,15 @@
                 <w:sz w:val="18"/>
                 <w:szCs w:val="18"/>
               </w:rPr>
-              <w:t xml:space="preserve">possible </w:t>
-            </w:r>
-            <w:proofErr w:type="gramStart"/>
+              <w:t xml:space="preserve">possible value  </w:t>
+            </w:r>
             <w:r>
               <w:rPr>
                 <w:rFonts w:eastAsiaTheme="minorEastAsia"/>
                 <w:sz w:val="18"/>
                 <w:szCs w:val="18"/>
               </w:rPr>
-              <w:t xml:space="preserve">value  </w:t>
-            </w:r>
-            <w:r>
-              <w:rPr>
-                <w:rFonts w:eastAsiaTheme="minorEastAsia"/>
-                <w:sz w:val="18"/>
-                <w:szCs w:val="18"/>
-              </w:rPr>
-              <w:t>(</w:t>
-            </w:r>
-            <w:proofErr w:type="gramEnd"/>
-            <w:r>
-              <w:rPr>
-                <w:rFonts w:eastAsiaTheme="minorEastAsia"/>
-                <w:sz w:val="18"/>
-                <w:szCs w:val="18"/>
-              </w:rPr>
-              <w:t xml:space="preserve">1) </w:t>
+              <w:t xml:space="preserve">(1) </w:t>
             </w:r>
           </w:p>
           <w:p>
@@ -14982,23 +14479,7 @@
                 <w:sz w:val="18"/>
                 <w:szCs w:val="18"/>
               </w:rPr>
-              <w:t>(E+</w:t>
-            </w:r>
-            <w:proofErr w:type="gramStart"/>
-            <w:r>
-              <w:rPr>
-                <w:sz w:val="18"/>
-                <w:szCs w:val="18"/>
-              </w:rPr>
-              <w:t>F)=</w:t>
-            </w:r>
-            <w:proofErr w:type="gramEnd"/>
-            <w:r>
-              <w:rPr>
-                <w:sz w:val="18"/>
-                <w:szCs w:val="18"/>
-              </w:rPr>
-              <w:t>29</w:t>
+              <w:t>(E+F)=29</w:t>
             </w:r>
           </w:p>
           <w:p>
@@ -16317,6 +15798,15 @@
 </file>
 
 <file path=customXml/item2.xml><?xml version="1.0" encoding="utf-8"?>
+<?mso-contentType ?>
+<FormTemplates xmlns="http://schemas.microsoft.com/sharepoint/v3/contenttype/forms">
+  <Display>DocumentLibraryForm</Display>
+  <Edit>DocumentLibraryForm</Edit>
+  <New>DocumentLibraryForm</New>
+</FormTemplates>
+</file>
+
+<file path=customXml/item3.xml><?xml version="1.0" encoding="utf-8"?>
 <ct:contentTypeSchema xmlns:ct="http://schemas.microsoft.com/office/2006/metadata/contentType" xmlns:ma="http://schemas.microsoft.com/office/2006/metadata/properties/metaAttributes" ct:_="" ma:_="" ma:contentTypeName="Document" ma:contentTypeID="0x010100A543A3AA0A33AA4D94FC6B20B7C9FD76" ma:contentTypeVersion="11" ma:contentTypeDescription="Create a new document." ma:contentTypeScope="" ma:versionID="a273d42a0e3ac99ee6ecce48c644f7b4">
   <xsd:schema xmlns:xsd="http://www.w3.org/2001/XMLSchema" xmlns:xs="http://www.w3.org/2001/XMLSchema" xmlns:p="http://schemas.microsoft.com/office/2006/metadata/properties" xmlns:ns3="23a5dd5e-87e6-4ebe-acab-af25a2cb2c16" xmlns:ns4="4d2f0000-66f9-4d79-b760-84cf83b92b2a" targetNamespace="http://schemas.microsoft.com/office/2006/metadata/properties" ma:root="true" ma:fieldsID="df966524884be6f38466d6c3274bb12d" ns3:_="" ns4:_="">
     <xsd:import namespace="23a5dd5e-87e6-4ebe-acab-af25a2cb2c16"/>
@@ -16527,15 +16017,6 @@
 </ct:contentTypeSchema>
 </file>
 
-<file path=customXml/item3.xml><?xml version="1.0" encoding="utf-8"?>
-<?mso-contentType ?>
-<FormTemplates xmlns="http://schemas.microsoft.com/sharepoint/v3/contenttype/forms">
-  <Display>DocumentLibraryForm</Display>
-  <Edit>DocumentLibraryForm</Edit>
-  <New>DocumentLibraryForm</New>
-</FormTemplates>
-</file>
-
 <file path=customXml/item4.xml><?xml version="1.0" encoding="utf-8"?>
 <p:properties xmlns:p="http://schemas.microsoft.com/office/2006/metadata/properties" xmlns:xsi="http://www.w3.org/2001/XMLSchema-instance" xmlns:pc="http://schemas.microsoft.com/office/infopath/2007/PartnerControls">
   <documentManagement/>
@@ -16551,6 +16032,14 @@
 </file>
 
 <file path=customXml/itemProps2.xml><?xml version="1.0" encoding="utf-8"?>
+<ds:datastoreItem xmlns:ds="http://schemas.openxmlformats.org/officeDocument/2006/customXml" ds:itemID="{6C5E7C36-A6E6-466E-98D5-52B9C186E05B}">
+  <ds:schemaRefs>
+    <ds:schemaRef ds:uri="http://schemas.microsoft.com/sharepoint/v3/contenttype/forms"/>
+  </ds:schemaRefs>
+</ds:datastoreItem>
+</file>
+
+<file path=customXml/itemProps3.xml><?xml version="1.0" encoding="utf-8"?>
 <ds:datastoreItem xmlns:ds="http://schemas.openxmlformats.org/officeDocument/2006/customXml" ds:itemID="{9DADDB36-7C0A-44E6-A1F1-2BC183AEA1FC}">
   <ds:schemaRefs>
     <ds:schemaRef ds:uri="http://schemas.microsoft.com/office/2006/metadata/contentType"/>
@@ -16569,27 +16058,11 @@
 </ds:datastoreItem>
 </file>
 
-<file path=customXml/itemProps3.xml><?xml version="1.0" encoding="utf-8"?>
-<ds:datastoreItem xmlns:ds="http://schemas.openxmlformats.org/officeDocument/2006/customXml" ds:itemID="{6C5E7C36-A6E6-466E-98D5-52B9C186E05B}">
-  <ds:schemaRefs>
-    <ds:schemaRef ds:uri="http://schemas.microsoft.com/sharepoint/v3/contenttype/forms"/>
-  </ds:schemaRefs>
-</ds:datastoreItem>
-</file>
-
 <file path=customXml/itemProps4.xml><?xml version="1.0" encoding="utf-8"?>
 <ds:datastoreItem xmlns:ds="http://schemas.openxmlformats.org/officeDocument/2006/customXml" ds:itemID="{F6E48D38-82A3-4287-A3C9-43AB04BAD62C}">
   <ds:schemaRefs>
-    <ds:schemaRef ds:uri="23a5dd5e-87e6-4ebe-acab-af25a2cb2c16"/>
-    <ds:schemaRef ds:uri="http://purl.org/dc/terms/"/>
-    <ds:schemaRef ds:uri="http://schemas.openxmlformats.org/package/2006/metadata/core-properties"/>
-    <ds:schemaRef ds:uri="http://purl.org/dc/dcmitype/"/>
+    <ds:schemaRef ds:uri="http://schemas.microsoft.com/office/2006/metadata/properties"/>
     <ds:schemaRef ds:uri="http://schemas.microsoft.com/office/infopath/2007/PartnerControls"/>
-    <ds:schemaRef ds:uri="http://purl.org/dc/elements/1.1/"/>
-    <ds:schemaRef ds:uri="http://schemas.microsoft.com/office/2006/metadata/properties"/>
-    <ds:schemaRef ds:uri="http://schemas.microsoft.com/office/2006/documentManagement/types"/>
-    <ds:schemaRef ds:uri="4d2f0000-66f9-4d79-b760-84cf83b92b2a"/>
-    <ds:schemaRef ds:uri="http://www.w3.org/XML/1998/namespace"/>
   </ds:schemaRefs>
 </ds:datastoreItem>
 </file>
</xml_diff>